<commit_message>
Bài giảng Đại Số 10 - Chương I
</commit_message>
<xml_diff>
--- a/BaiGiangToan10/Bài Giảng/Đại số 10 - Chương I.docx
+++ b/BaiGiangToan10/Bài Giảng/Đại số 10 - Chương I.docx
@@ -1511,15 +1511,16 @@
     <w:p>
       <w:pPr>
         <w:pStyle w:val="Normal2"/>
-      </w:pPr>
-      <w:r>
-        <w:t>1.</w:t>
-      </w:r>
+        <w:numPr>
+          <w:ilvl w:val="0"/>
+          <w:numId w:val="23"/>
+        </w:numPr>
+      </w:pPr>
       <w:r>
         <w:rPr>
           <w:u w:val="single"/>
         </w:rPr>
-        <w:t xml:space="preserve"> Mệnh đề</w:t>
+        <w:t>Mệnh đề</w:t>
       </w:r>
       <w:r>
         <w:tab/>
@@ -1530,7 +1531,30 @@
         <w:pStyle w:val="Normal2"/>
       </w:pPr>
       <w:r>
-        <w:t xml:space="preserve"> Mỗi mệnh đề phải hoặc đúng hoặc sai </w:t>
+        <w:t xml:space="preserve">Mệnh đề là một câu khẳng định  </w:t>
+      </w:r>
+      <w:r>
+        <w:rPr>
+          <w:b/>
+        </w:rPr>
+        <w:t>Đúng</w:t>
+      </w:r>
+      <w:r>
+        <w:t xml:space="preserve"> hoặc </w:t>
+      </w:r>
+      <w:r>
+        <w:rPr>
+          <w:b/>
+        </w:rPr>
+        <w:t>Sai</w:t>
+      </w:r>
+    </w:p>
+    <w:p>
+      <w:pPr>
+        <w:pStyle w:val="Normal2"/>
+      </w:pPr>
+      <w:r>
+        <w:t xml:space="preserve">Mỗi mệnh đề phải hoặc đúng hoặc sai </w:t>
       </w:r>
     </w:p>
     <w:p>
@@ -1613,10 +1637,10 @@
             <v:path o:extrusionok="f" gradientshapeok="t" o:connecttype="rect"/>
             <o:lock v:ext="edit" aspectratio="t"/>
           </v:shapetype>
-          <v:shape id="_x0000_i1025" type="#_x0000_t75" style="width:11.9pt;height:16.2pt" o:ole="">
+          <v:shape id="_x0000_i1026" type="#_x0000_t75" style="width:12pt;height:16.5pt" o:ole="">
             <v:imagedata r:id="rId9" o:title=""/>
           </v:shape>
-          <o:OLEObject Type="Embed" ProgID="Equation.3" ShapeID="_x0000_i1025" DrawAspect="Content" ObjectID="_1334777215" r:id="rId10"/>
+          <o:OLEObject Type="Embed" ProgID="Equation.3" ShapeID="_x0000_i1026" DrawAspect="Content" ObjectID="_1334783844" r:id="rId10"/>
         </w:object>
       </w:r>
       <w:r>
@@ -1635,10 +1659,10 @@
           <w:position w:val="-4"/>
         </w:rPr>
         <w:object w:dxaOrig="240" w:dyaOrig="320">
-          <v:shape id="_x0000_i1026" type="#_x0000_t75" style="width:11.9pt;height:16.2pt" o:ole="">
+          <v:shape id="_x0000_i1027" type="#_x0000_t75" style="width:12pt;height:16.5pt" o:ole="">
             <v:imagedata r:id="rId11" o:title=""/>
           </v:shape>
-          <o:OLEObject Type="Embed" ProgID="Equation.3" ShapeID="_x0000_i1026" DrawAspect="Content" ObjectID="_1334777216" r:id="rId12"/>
+          <o:OLEObject Type="Embed" ProgID="Equation.3" ShapeID="_x0000_i1027" DrawAspect="Content" ObjectID="_1334783845" r:id="rId12"/>
         </w:object>
       </w:r>
       <w:r>
@@ -1649,10 +1673,10 @@
           <w:position w:val="-4"/>
         </w:rPr>
         <w:object w:dxaOrig="240" w:dyaOrig="320">
-          <v:shape id="_x0000_i1027" type="#_x0000_t75" style="width:11.9pt;height:16.2pt" o:ole="">
+          <v:shape id="_x0000_i1028" type="#_x0000_t75" style="width:12pt;height:16.5pt" o:ole="">
             <v:imagedata r:id="rId13" o:title=""/>
           </v:shape>
-          <o:OLEObject Type="Embed" ProgID="Equation.3" ShapeID="_x0000_i1027" DrawAspect="Content" ObjectID="_1334777217" r:id="rId14"/>
+          <o:OLEObject Type="Embed" ProgID="Equation.3" ShapeID="_x0000_i1028" DrawAspect="Content" ObjectID="_1334783846" r:id="rId14"/>
         </w:object>
       </w:r>
       <w:r>
@@ -1708,10 +1732,10 @@
           <w:position w:val="-6"/>
         </w:rPr>
         <w:object w:dxaOrig="300" w:dyaOrig="240">
-          <v:shape id="_x0000_i1028" type="#_x0000_t75" style="width:14.8pt;height:11.9pt" o:ole="">
+          <v:shape id="_x0000_i1029" type="#_x0000_t75" style="width:15pt;height:12pt" o:ole="">
             <v:imagedata r:id="rId15" o:title=""/>
           </v:shape>
-          <o:OLEObject Type="Embed" ProgID="Equation.3" ShapeID="_x0000_i1028" DrawAspect="Content" ObjectID="_1334777218" r:id="rId16"/>
+          <o:OLEObject Type="Embed" ProgID="Equation.3" ShapeID="_x0000_i1029" DrawAspect="Content" ObjectID="_1334783847" r:id="rId16"/>
         </w:object>
       </w:r>
       <w:r>
@@ -1738,10 +1762,10 @@
           <w:position w:val="-6"/>
         </w:rPr>
         <w:object w:dxaOrig="300" w:dyaOrig="240">
-          <v:shape id="_x0000_i1029" type="#_x0000_t75" style="width:14.8pt;height:11.9pt" o:ole="">
+          <v:shape id="_x0000_i1030" type="#_x0000_t75" style="width:15pt;height:12pt" o:ole="">
             <v:imagedata r:id="rId17" o:title=""/>
           </v:shape>
-          <o:OLEObject Type="Embed" ProgID="Equation.3" ShapeID="_x0000_i1029" DrawAspect="Content" ObjectID="_1334777219" r:id="rId18"/>
+          <o:OLEObject Type="Embed" ProgID="Equation.3" ShapeID="_x0000_i1030" DrawAspect="Content" ObjectID="_1334783848" r:id="rId18"/>
         </w:object>
       </w:r>
       <w:r>
@@ -1760,10 +1784,10 @@
           <w:position w:val="-6"/>
         </w:rPr>
         <w:object w:dxaOrig="300" w:dyaOrig="240">
-          <v:shape id="_x0000_i1030" type="#_x0000_t75" style="width:14.8pt;height:11.9pt" o:ole="">
+          <v:shape id="_x0000_i1031" type="#_x0000_t75" style="width:15pt;height:12pt" o:ole="">
             <v:imagedata r:id="rId15" o:title=""/>
           </v:shape>
-          <o:OLEObject Type="Embed" ProgID="Equation.3" ShapeID="_x0000_i1030" DrawAspect="Content" ObjectID="_1334777220" r:id="rId19"/>
+          <o:OLEObject Type="Embed" ProgID="Equation.3" ShapeID="_x0000_i1031" DrawAspect="Content" ObjectID="_1334783849" r:id="rId19"/>
         </w:object>
       </w:r>
       <w:r>
@@ -1820,10 +1844,10 @@
           <w:position w:val="-6"/>
         </w:rPr>
         <w:object w:dxaOrig="300" w:dyaOrig="240">
-          <v:shape id="_x0000_i1031" type="#_x0000_t75" style="width:14.8pt;height:11.9pt" o:ole="">
+          <v:shape id="_x0000_i1032" type="#_x0000_t75" style="width:15pt;height:12pt" o:ole="">
             <v:imagedata r:id="rId20" o:title=""/>
           </v:shape>
-          <o:OLEObject Type="Embed" ProgID="Equation.3" ShapeID="_x0000_i1031" DrawAspect="Content" ObjectID="_1334777221" r:id="rId21"/>
+          <o:OLEObject Type="Embed" ProgID="Equation.3" ShapeID="_x0000_i1032" DrawAspect="Content" ObjectID="_1334783850" r:id="rId21"/>
         </w:object>
       </w:r>
       <w:r>
@@ -1834,10 +1858,10 @@
           <w:position w:val="-6"/>
         </w:rPr>
         <w:object w:dxaOrig="300" w:dyaOrig="240">
-          <v:shape id="_x0000_i1032" type="#_x0000_t75" style="width:14.8pt;height:11.9pt" o:ole="">
+          <v:shape id="_x0000_i1033" type="#_x0000_t75" style="width:15pt;height:12pt" o:ole="">
             <v:imagedata r:id="rId22" o:title=""/>
           </v:shape>
-          <o:OLEObject Type="Embed" ProgID="Equation.3" ShapeID="_x0000_i1032" DrawAspect="Content" ObjectID="_1334777222" r:id="rId23"/>
+          <o:OLEObject Type="Embed" ProgID="Equation.3" ShapeID="_x0000_i1033" DrawAspect="Content" ObjectID="_1334783851" r:id="rId23"/>
         </w:object>
       </w:r>
       <w:r>
@@ -1919,6 +1943,7 @@
         <w:pStyle w:val="Normal2"/>
       </w:pPr>
       <w:r>
+        <w:lastRenderedPageBreak/>
         <w:t>VD : -Tập hợp các HS lớp 10A</w:t>
       </w:r>
       <w:r>
@@ -1933,7 +1958,6 @@
         <w:pStyle w:val="Normal2"/>
       </w:pPr>
       <w:r>
-        <w:lastRenderedPageBreak/>
         <w:t>-Tập hợp những viên phấn trong hộp phấn</w:t>
       </w:r>
     </w:p>
@@ -1961,10 +1985,10 @@
           <w:position w:val="-4"/>
         </w:rPr>
         <w:object w:dxaOrig="200" w:dyaOrig="200">
-          <v:shape id="_x0000_i1033" type="#_x0000_t75" style="width:9.55pt;height:15.75pt" o:ole="">
+          <v:shape id="_x0000_i1034" type="#_x0000_t75" style="width:9.75pt;height:15.75pt" o:ole="">
             <v:imagedata r:id="rId24" o:title=""/>
           </v:shape>
-          <o:OLEObject Type="Embed" ProgID="Equation.DSMT4" ShapeID="_x0000_i1033" DrawAspect="Content" ObjectID="_1334777223" r:id="rId25"/>
+          <o:OLEObject Type="Embed" ProgID="Equation.DSMT4" ShapeID="_x0000_i1034" DrawAspect="Content" ObjectID="_1334783852" r:id="rId25"/>
         </w:object>
       </w:r>
       <w:r>
@@ -1983,10 +2007,10 @@
           <w:position w:val="-6"/>
         </w:rPr>
         <w:object w:dxaOrig="200" w:dyaOrig="240">
-          <v:shape id="_x0000_i1034" type="#_x0000_t75" style="width:9.55pt;height:16.7pt" o:ole="">
+          <v:shape id="_x0000_i1035" type="#_x0000_t75" style="width:9.75pt;height:16.5pt" o:ole="">
             <v:imagedata r:id="rId26" o:title=""/>
           </v:shape>
-          <o:OLEObject Type="Embed" ProgID="Equation.DSMT4" ShapeID="_x0000_i1034" DrawAspect="Content" ObjectID="_1334777224" r:id="rId27"/>
+          <o:OLEObject Type="Embed" ProgID="Equation.DSMT4" ShapeID="_x0000_i1035" DrawAspect="Content" ObjectID="_1334783853" r:id="rId27"/>
         </w:object>
       </w:r>
       <w:r>
@@ -2067,10 +2091,10 @@
           <w:position w:val="-6"/>
         </w:rPr>
         <w:object w:dxaOrig="260" w:dyaOrig="279">
-          <v:shape id="_x0000_i1035" type="#_x0000_t75" style="width:28.6pt;height:16.2pt" o:ole="">
+          <v:shape id="_x0000_i1036" type="#_x0000_t75" style="width:28.5pt;height:16.5pt" o:ole="">
             <v:imagedata r:id="rId28" o:title=""/>
           </v:shape>
-          <o:OLEObject Type="Embed" ProgID="Equation.DSMT4" ShapeID="_x0000_i1035" DrawAspect="Content" ObjectID="_1334777225" r:id="rId29"/>
+          <o:OLEObject Type="Embed" ProgID="Equation.DSMT4" ShapeID="_x0000_i1036" DrawAspect="Content" ObjectID="_1334783854" r:id="rId29"/>
         </w:object>
       </w:r>
     </w:p>
@@ -2117,10 +2141,10 @@
           <w:position w:val="-4"/>
         </w:rPr>
         <w:object w:dxaOrig="240" w:dyaOrig="200">
-          <v:shape id="_x0000_i1036" type="#_x0000_t75" style="width:11.9pt;height:10pt" o:ole="">
+          <v:shape id="_x0000_i1037" type="#_x0000_t75" style="width:12pt;height:9.75pt" o:ole="">
             <v:imagedata r:id="rId30" o:title=""/>
           </v:shape>
-          <o:OLEObject Type="Embed" ProgID="Equation.DSMT4" ShapeID="_x0000_i1036" DrawAspect="Content" ObjectID="_1334777226" r:id="rId31"/>
+          <o:OLEObject Type="Embed" ProgID="Equation.DSMT4" ShapeID="_x0000_i1037" DrawAspect="Content" ObjectID="_1334783855" r:id="rId31"/>
         </w:object>
       </w:r>
       <w:r>
@@ -2131,10 +2155,10 @@
           <w:position w:val="-6"/>
         </w:rPr>
         <w:object w:dxaOrig="340" w:dyaOrig="240">
-          <v:shape id="_x0000_i1037" type="#_x0000_t75" style="width:17.15pt;height:11.9pt" o:ole="">
+          <v:shape id="_x0000_i1038" type="#_x0000_t75" style="width:17.25pt;height:12pt" o:ole="">
             <v:imagedata r:id="rId32" o:title=""/>
           </v:shape>
-          <o:OLEObject Type="Embed" ProgID="Equation.DSMT4" ShapeID="_x0000_i1037" DrawAspect="Content" ObjectID="_1334777227" r:id="rId33"/>
+          <o:OLEObject Type="Embed" ProgID="Equation.DSMT4" ShapeID="_x0000_i1038" DrawAspect="Content" ObjectID="_1334783856" r:id="rId33"/>
         </w:object>
       </w:r>
       <w:r>
@@ -2145,10 +2169,10 @@
           <w:position w:val="-4"/>
         </w:rPr>
         <w:object w:dxaOrig="240" w:dyaOrig="260">
-          <v:shape id="_x0000_i1038" type="#_x0000_t75" style="width:11.9pt;height:12.85pt" o:ole="">
+          <v:shape id="_x0000_i1039" type="#_x0000_t75" style="width:12pt;height:12.75pt" o:ole="">
             <v:imagedata r:id="rId34" o:title=""/>
           </v:shape>
-          <o:OLEObject Type="Embed" ProgID="Equation.DSMT4" ShapeID="_x0000_i1038" DrawAspect="Content" ObjectID="_1334777228" r:id="rId35"/>
+          <o:OLEObject Type="Embed" ProgID="Equation.DSMT4" ShapeID="_x0000_i1039" DrawAspect="Content" ObjectID="_1334783857" r:id="rId35"/>
         </w:object>
       </w:r>
       <w:r>
@@ -2159,10 +2183,10 @@
           <w:position w:val="-4"/>
         </w:rPr>
         <w:object w:dxaOrig="200" w:dyaOrig="200">
-          <v:shape id="_x0000_i1039" type="#_x0000_t75" style="width:10pt;height:10pt" o:ole="">
+          <v:shape id="_x0000_i1040" type="#_x0000_t75" style="width:9.75pt;height:9.75pt" o:ole="">
             <v:imagedata r:id="rId36" o:title=""/>
           </v:shape>
-          <o:OLEObject Type="Embed" ProgID="Equation.DSMT4" ShapeID="_x0000_i1039" DrawAspect="Content" ObjectID="_1334777229" r:id="rId37"/>
+          <o:OLEObject Type="Embed" ProgID="Equation.DSMT4" ShapeID="_x0000_i1040" DrawAspect="Content" ObjectID="_1334783858" r:id="rId37"/>
         </w:object>
       </w:r>
       <w:r>
@@ -2173,10 +2197,10 @@
           <w:position w:val="-6"/>
         </w:rPr>
         <w:object w:dxaOrig="300" w:dyaOrig="240">
-          <v:shape id="_x0000_i1040" type="#_x0000_t75" style="width:14.8pt;height:11.9pt" o:ole="">
+          <v:shape id="_x0000_i1041" type="#_x0000_t75" style="width:15pt;height:12pt" o:ole="">
             <v:imagedata r:id="rId38" o:title=""/>
           </v:shape>
-          <o:OLEObject Type="Embed" ProgID="Equation.DSMT4" ShapeID="_x0000_i1040" DrawAspect="Content" ObjectID="_1334777230" r:id="rId39"/>
+          <o:OLEObject Type="Embed" ProgID="Equation.DSMT4" ShapeID="_x0000_i1041" DrawAspect="Content" ObjectID="_1334783859" r:id="rId39"/>
         </w:object>
       </w:r>
       <w:r>
@@ -2187,10 +2211,10 @@
           <w:position w:val="-4"/>
         </w:rPr>
         <w:object w:dxaOrig="200" w:dyaOrig="200">
-          <v:shape id="_x0000_i1041" type="#_x0000_t75" style="width:10pt;height:10pt" o:ole="">
+          <v:shape id="_x0000_i1042" type="#_x0000_t75" style="width:9.75pt;height:9.75pt" o:ole="">
             <v:imagedata r:id="rId40" o:title=""/>
           </v:shape>
-          <o:OLEObject Type="Embed" ProgID="Equation.DSMT4" ShapeID="_x0000_i1041" DrawAspect="Content" ObjectID="_1334777231" r:id="rId41"/>
+          <o:OLEObject Type="Embed" ProgID="Equation.DSMT4" ShapeID="_x0000_i1042" DrawAspect="Content" ObjectID="_1334783860" r:id="rId41"/>
         </w:object>
       </w:r>
       <w:r>
@@ -2218,10 +2242,10 @@
           <w:position w:val="-4"/>
         </w:rPr>
         <w:object w:dxaOrig="240" w:dyaOrig="200">
-          <v:shape id="_x0000_i1042" type="#_x0000_t75" style="width:11.9pt;height:10pt" o:ole="">
+          <v:shape id="_x0000_i1043" type="#_x0000_t75" style="width:12pt;height:9.75pt" o:ole="">
             <v:imagedata r:id="rId42" o:title=""/>
           </v:shape>
-          <o:OLEObject Type="Embed" ProgID="Equation.DSMT4" ShapeID="_x0000_i1042" DrawAspect="Content" ObjectID="_1334777232" r:id="rId43"/>
+          <o:OLEObject Type="Embed" ProgID="Equation.DSMT4" ShapeID="_x0000_i1043" DrawAspect="Content" ObjectID="_1334783861" r:id="rId43"/>
         </w:object>
       </w:r>
       <w:r>
@@ -2232,10 +2256,10 @@
           <w:position w:val="-4"/>
         </w:rPr>
         <w:object w:dxaOrig="260" w:dyaOrig="200">
-          <v:shape id="_x0000_i1043" type="#_x0000_t75" style="width:12.85pt;height:10pt" o:ole="">
+          <v:shape id="_x0000_i1044" type="#_x0000_t75" style="width:12.75pt;height:9.75pt" o:ole="">
             <v:imagedata r:id="rId44" o:title=""/>
           </v:shape>
-          <o:OLEObject Type="Embed" ProgID="Equation.DSMT4" ShapeID="_x0000_i1043" DrawAspect="Content" ObjectID="_1334777233" r:id="rId45"/>
+          <o:OLEObject Type="Embed" ProgID="Equation.DSMT4" ShapeID="_x0000_i1044" DrawAspect="Content" ObjectID="_1334783862" r:id="rId45"/>
         </w:object>
       </w:r>
       <w:r>
@@ -2265,10 +2289,10 @@
           <w:position w:val="-4"/>
         </w:rPr>
         <w:object w:dxaOrig="240" w:dyaOrig="200">
-          <v:shape id="_x0000_i1044" type="#_x0000_t75" style="width:11.9pt;height:10pt" o:ole="">
+          <v:shape id="_x0000_i1045" type="#_x0000_t75" style="width:12pt;height:9.75pt" o:ole="">
             <v:imagedata r:id="rId46" o:title=""/>
           </v:shape>
-          <o:OLEObject Type="Embed" ProgID="Equation.DSMT4" ShapeID="_x0000_i1044" DrawAspect="Content" ObjectID="_1334777234" r:id="rId47"/>
+          <o:OLEObject Type="Embed" ProgID="Equation.DSMT4" ShapeID="_x0000_i1045" DrawAspect="Content" ObjectID="_1334783863" r:id="rId47"/>
         </w:object>
       </w:r>
       <w:r>
@@ -2279,10 +2303,10 @@
           <w:position w:val="-4"/>
         </w:rPr>
         <w:object w:dxaOrig="240" w:dyaOrig="200">
-          <v:shape id="_x0000_i1045" type="#_x0000_t75" style="width:11.9pt;height:10pt" o:ole="">
+          <v:shape id="_x0000_i1046" type="#_x0000_t75" style="width:12pt;height:9.75pt" o:ole="">
             <v:imagedata r:id="rId48" o:title=""/>
           </v:shape>
-          <o:OLEObject Type="Embed" ProgID="Equation.DSMT4" ShapeID="_x0000_i1045" DrawAspect="Content" ObjectID="_1334777235" r:id="rId49"/>
+          <o:OLEObject Type="Embed" ProgID="Equation.DSMT4" ShapeID="_x0000_i1046" DrawAspect="Content" ObjectID="_1334783864" r:id="rId49"/>
         </w:object>
       </w:r>
       <w:r>
@@ -2293,10 +2317,10 @@
           <w:position w:val="-6"/>
         </w:rPr>
         <w:object w:dxaOrig="300" w:dyaOrig="240">
-          <v:shape id="_x0000_i1046" type="#_x0000_t75" style="width:14.8pt;height:11.9pt" o:ole="">
+          <v:shape id="_x0000_i1047" type="#_x0000_t75" style="width:15pt;height:12pt" o:ole="">
             <v:imagedata r:id="rId50" o:title=""/>
           </v:shape>
-          <o:OLEObject Type="Embed" ProgID="Equation.DSMT4" ShapeID="_x0000_i1046" DrawAspect="Content" ObjectID="_1334777236" r:id="rId51"/>
+          <o:OLEObject Type="Embed" ProgID="Equation.DSMT4" ShapeID="_x0000_i1047" DrawAspect="Content" ObjectID="_1334783865" r:id="rId51"/>
         </w:object>
       </w:r>
       <w:r>
@@ -2307,10 +2331,10 @@
           <w:position w:val="-4"/>
         </w:rPr>
         <w:object w:dxaOrig="240" w:dyaOrig="200">
-          <v:shape id="_x0000_i1047" type="#_x0000_t75" style="width:11.9pt;height:10pt" o:ole="">
+          <v:shape id="_x0000_i1048" type="#_x0000_t75" style="width:12pt;height:9.75pt" o:ole="">
             <v:imagedata r:id="rId52" o:title=""/>
           </v:shape>
-          <o:OLEObject Type="Embed" ProgID="Equation.DSMT4" ShapeID="_x0000_i1047" DrawAspect="Content" ObjectID="_1334777237" r:id="rId53"/>
+          <o:OLEObject Type="Embed" ProgID="Equation.DSMT4" ShapeID="_x0000_i1048" DrawAspect="Content" ObjectID="_1334783866" r:id="rId53"/>
         </w:object>
       </w:r>
       <w:r>
@@ -2329,10 +2353,10 @@
           <w:position w:val="-4"/>
         </w:rPr>
         <w:object w:dxaOrig="240" w:dyaOrig="200">
-          <v:shape id="_x0000_i1048" type="#_x0000_t75" style="width:11.9pt;height:10pt" o:ole="">
+          <v:shape id="_x0000_i1049" type="#_x0000_t75" style="width:12pt;height:9.75pt" o:ole="">
             <v:imagedata r:id="rId54" o:title=""/>
           </v:shape>
-          <o:OLEObject Type="Embed" ProgID="Equation.DSMT4" ShapeID="_x0000_i1048" DrawAspect="Content" ObjectID="_1334777238" r:id="rId55"/>
+          <o:OLEObject Type="Embed" ProgID="Equation.DSMT4" ShapeID="_x0000_i1049" DrawAspect="Content" ObjectID="_1334783867" r:id="rId55"/>
         </w:object>
       </w:r>
       <w:r>
@@ -2343,10 +2367,10 @@
           <w:position w:val="-4"/>
         </w:rPr>
         <w:object w:dxaOrig="240" w:dyaOrig="260">
-          <v:shape id="_x0000_i1049" type="#_x0000_t75" style="width:11.9pt;height:12.85pt" o:ole="">
+          <v:shape id="_x0000_i1050" type="#_x0000_t75" style="width:12pt;height:12.75pt" o:ole="">
             <v:imagedata r:id="rId56" o:title=""/>
           </v:shape>
-          <o:OLEObject Type="Embed" ProgID="Equation.DSMT4" ShapeID="_x0000_i1049" DrawAspect="Content" ObjectID="_1334777239" r:id="rId57"/>
+          <o:OLEObject Type="Embed" ProgID="Equation.DSMT4" ShapeID="_x0000_i1050" DrawAspect="Content" ObjectID="_1334783868" r:id="rId57"/>
         </w:object>
       </w:r>
       <w:r>
@@ -2362,10 +2386,10 @@
           <w:position w:val="-6"/>
         </w:rPr>
         <w:object w:dxaOrig="260" w:dyaOrig="279">
-          <v:shape id="_x0000_i1050" type="#_x0000_t75" style="width:12.85pt;height:13.85pt" o:ole="">
+          <v:shape id="_x0000_i1051" type="#_x0000_t75" style="width:12.75pt;height:13.5pt" o:ole="">
             <v:imagedata r:id="rId58" o:title=""/>
           </v:shape>
-          <o:OLEObject Type="Embed" ProgID="Equation.DSMT4" ShapeID="_x0000_i1050" DrawAspect="Content" ObjectID="_1334777240" r:id="rId59"/>
+          <o:OLEObject Type="Embed" ProgID="Equation.DSMT4" ShapeID="_x0000_i1051" DrawAspect="Content" ObjectID="_1334783869" r:id="rId59"/>
         </w:object>
       </w:r>
       <w:r>
@@ -2376,10 +2400,10 @@
           <w:position w:val="-4"/>
         </w:rPr>
         <w:object w:dxaOrig="240" w:dyaOrig="200">
-          <v:shape id="_x0000_i1051" type="#_x0000_t75" style="width:11.9pt;height:10pt" o:ole="">
+          <v:shape id="_x0000_i1052" type="#_x0000_t75" style="width:12pt;height:9.75pt" o:ole="">
             <v:imagedata r:id="rId60" o:title=""/>
           </v:shape>
-          <o:OLEObject Type="Embed" ProgID="Equation.DSMT4" ShapeID="_x0000_i1051" DrawAspect="Content" ObjectID="_1334777241" r:id="rId61"/>
+          <o:OLEObject Type="Embed" ProgID="Equation.DSMT4" ShapeID="_x0000_i1052" DrawAspect="Content" ObjectID="_1334783870" r:id="rId61"/>
         </w:object>
       </w:r>
       <w:r>
@@ -2390,10 +2414,10 @@
           <w:position w:val="-4"/>
         </w:rPr>
         <w:object w:dxaOrig="240" w:dyaOrig="260">
-          <v:shape id="_x0000_i1052" type="#_x0000_t75" style="width:11.9pt;height:12.85pt" o:ole="">
+          <v:shape id="_x0000_i1053" type="#_x0000_t75" style="width:12pt;height:12.75pt" o:ole="">
             <v:imagedata r:id="rId62" o:title=""/>
           </v:shape>
-          <o:OLEObject Type="Embed" ProgID="Equation.DSMT4" ShapeID="_x0000_i1052" DrawAspect="Content" ObjectID="_1334777242" r:id="rId63"/>
+          <o:OLEObject Type="Embed" ProgID="Equation.DSMT4" ShapeID="_x0000_i1053" DrawAspect="Content" ObjectID="_1334783871" r:id="rId63"/>
         </w:object>
       </w:r>
       <w:r>
@@ -2423,8 +2447,7 @@
       </w:pPr>
       <w:r>
         <w:rPr>
-          <w:rFonts w:cstheme="minorBidi"/>
-          <w:noProof/>
+          <w:b/>
         </w:rPr>
       </w:r>
       <w:r>
@@ -2492,10 +2515,10 @@
           <w:position w:val="-4"/>
         </w:rPr>
         <w:object w:dxaOrig="240" w:dyaOrig="200">
-          <v:shape id="_x0000_i1054" type="#_x0000_t75" style="width:11.9pt;height:10pt" o:ole="">
+          <v:shape id="_x0000_i1054" type="#_x0000_t75" style="width:12pt;height:9.75pt" o:ole="">
             <v:imagedata r:id="rId64" o:title=""/>
           </v:shape>
-          <o:OLEObject Type="Embed" ProgID="Equation.DSMT4" ShapeID="_x0000_i1054" DrawAspect="Content" ObjectID="_1334777243" r:id="rId65"/>
+          <o:OLEObject Type="Embed" ProgID="Equation.DSMT4" ShapeID="_x0000_i1054" DrawAspect="Content" ObjectID="_1334783872" r:id="rId65"/>
         </w:object>
       </w:r>
       <w:r>
@@ -2537,10 +2560,10 @@
           <w:position w:val="-4"/>
         </w:rPr>
         <w:object w:dxaOrig="240" w:dyaOrig="200">
-          <v:shape id="_x0000_i1055" type="#_x0000_t75" style="width:11.9pt;height:10pt" o:ole="">
+          <v:shape id="_x0000_i1055" type="#_x0000_t75" style="width:12pt;height:9.75pt" o:ole="">
             <v:imagedata r:id="rId66" o:title=""/>
           </v:shape>
-          <o:OLEObject Type="Embed" ProgID="Equation.DSMT4" ShapeID="_x0000_i1055" DrawAspect="Content" ObjectID="_1334777244" r:id="rId67"/>
+          <o:OLEObject Type="Embed" ProgID="Equation.DSMT4" ShapeID="_x0000_i1055" DrawAspect="Content" ObjectID="_1334783873" r:id="rId67"/>
         </w:object>
       </w:r>
       <w:r>
@@ -2551,10 +2574,10 @@
           <w:position w:val="-4"/>
         </w:rPr>
         <w:object w:dxaOrig="240" w:dyaOrig="200">
-          <v:shape id="_x0000_i1056" type="#_x0000_t75" style="width:11.9pt;height:10pt" o:ole="">
+          <v:shape id="_x0000_i1056" type="#_x0000_t75" style="width:12pt;height:9.75pt" o:ole="">
             <v:imagedata r:id="rId68" o:title=""/>
           </v:shape>
-          <o:OLEObject Type="Embed" ProgID="Equation.DSMT4" ShapeID="_x0000_i1056" DrawAspect="Content" ObjectID="_1334777245" r:id="rId69"/>
+          <o:OLEObject Type="Embed" ProgID="Equation.DSMT4" ShapeID="_x0000_i1056" DrawAspect="Content" ObjectID="_1334783874" r:id="rId69"/>
         </w:object>
       </w:r>
       <w:r>
@@ -2565,10 +2588,10 @@
           <w:position w:val="-4"/>
         </w:rPr>
         <w:object w:dxaOrig="240" w:dyaOrig="200">
-          <v:shape id="_x0000_i1057" type="#_x0000_t75" style="width:11.9pt;height:10pt" o:ole="">
+          <v:shape id="_x0000_i1057" type="#_x0000_t75" style="width:12pt;height:9.75pt" o:ole="">
             <v:imagedata r:id="rId70" o:title=""/>
           </v:shape>
-          <o:OLEObject Type="Embed" ProgID="Equation.DSMT4" ShapeID="_x0000_i1057" DrawAspect="Content" ObjectID="_1334777246" r:id="rId71"/>
+          <o:OLEObject Type="Embed" ProgID="Equation.DSMT4" ShapeID="_x0000_i1057" DrawAspect="Content" ObjectID="_1334783875" r:id="rId71"/>
         </w:object>
       </w:r>
       <w:r>
@@ -2579,10 +2602,10 @@
           <w:position w:val="-4"/>
         </w:rPr>
         <w:object w:dxaOrig="240" w:dyaOrig="200">
-          <v:shape id="_x0000_i1058" type="#_x0000_t75" style="width:11.9pt;height:10pt" o:ole="">
+          <v:shape id="_x0000_i1058" type="#_x0000_t75" style="width:12pt;height:9.75pt" o:ole="">
             <v:imagedata r:id="rId72" o:title=""/>
           </v:shape>
-          <o:OLEObject Type="Embed" ProgID="Equation.DSMT4" ShapeID="_x0000_i1058" DrawAspect="Content" ObjectID="_1334777247" r:id="rId73"/>
+          <o:OLEObject Type="Embed" ProgID="Equation.DSMT4" ShapeID="_x0000_i1058" DrawAspect="Content" ObjectID="_1334783876" r:id="rId73"/>
         </w:object>
       </w:r>
       <w:r>
@@ -2629,10 +2652,10 @@
           <w:position w:val="-6"/>
         </w:rPr>
         <w:object w:dxaOrig="980" w:dyaOrig="279">
-          <v:shape id="_x0000_i1059" type="#_x0000_t75" style="width:49.1pt;height:13.85pt" o:ole="">
+          <v:shape id="_x0000_i1059" type="#_x0000_t75" style="width:48.75pt;height:13.5pt" o:ole="">
             <v:imagedata r:id="rId74" o:title=""/>
           </v:shape>
-          <o:OLEObject Type="Embed" ProgID="Equation.3" ShapeID="_x0000_i1059" DrawAspect="Content" ObjectID="_1334777248" r:id="rId75"/>
+          <o:OLEObject Type="Embed" ProgID="Equation.3" ShapeID="_x0000_i1059" DrawAspect="Content" ObjectID="_1334783877" r:id="rId75"/>
         </w:object>
       </w:r>
       <w:r>
@@ -2643,10 +2666,10 @@
           <w:position w:val="-4"/>
         </w:rPr>
         <w:object w:dxaOrig="680" w:dyaOrig="260">
-          <v:shape id="_x0000_i1060" type="#_x0000_t75" style="width:33.85pt;height:12.85pt" o:ole="">
+          <v:shape id="_x0000_i1060" type="#_x0000_t75" style="width:33.75pt;height:12.75pt" o:ole="">
             <v:imagedata r:id="rId76" o:title=""/>
           </v:shape>
-          <o:OLEObject Type="Embed" ProgID="Equation.3" ShapeID="_x0000_i1060" DrawAspect="Content" ObjectID="_1334777249" r:id="rId77"/>
+          <o:OLEObject Type="Embed" ProgID="Equation.3" ShapeID="_x0000_i1060" DrawAspect="Content" ObjectID="_1334783878" r:id="rId77"/>
         </w:object>
       </w:r>
       <w:r>
@@ -2657,10 +2680,10 @@
           <w:position w:val="-4"/>
         </w:rPr>
         <w:object w:dxaOrig="680" w:dyaOrig="260">
-          <v:shape id="_x0000_i1061" type="#_x0000_t75" style="width:33.85pt;height:12.85pt" o:ole="">
+          <v:shape id="_x0000_i1061" type="#_x0000_t75" style="width:33.75pt;height:12.75pt" o:ole="">
             <v:imagedata r:id="rId78" o:title=""/>
           </v:shape>
-          <o:OLEObject Type="Embed" ProgID="Equation.3" ShapeID="_x0000_i1061" DrawAspect="Content" ObjectID="_1334777250" r:id="rId79"/>
+          <o:OLEObject Type="Embed" ProgID="Equation.3" ShapeID="_x0000_i1061" DrawAspect="Content" ObjectID="_1334783879" r:id="rId79"/>
         </w:object>
       </w:r>
       <w:r>
@@ -2701,6 +2724,7 @@
       </w:pPr>
       <w:bookmarkStart w:id="10" w:name="_Toc261035177"/>
       <w:r>
+        <w:lastRenderedPageBreak/>
         <w:t>Nội dung</w:t>
       </w:r>
       <w:bookmarkEnd w:id="10"/>
@@ -2718,462 +2742,461 @@
         <w:pStyle w:val="Normal2"/>
       </w:pPr>
       <w:r>
+        <w:t>A</w:t>
+      </w:r>
+      <w:r>
+        <w:rPr>
+          <w:position w:val="-4"/>
+        </w:rPr>
+        <w:object w:dxaOrig="260" w:dyaOrig="200">
+          <v:shape id="_x0000_i1062" type="#_x0000_t75" style="width:12.75pt;height:9.75pt" o:ole="">
+            <v:imagedata r:id="rId80" o:title=""/>
+          </v:shape>
+          <o:OLEObject Type="Embed" ProgID="Equation.DSMT4" ShapeID="_x0000_i1062" DrawAspect="Content" ObjectID="_1334783880" r:id="rId81"/>
+        </w:object>
+      </w:r>
+      <w:r>
+        <w:t>B={x/x</w:t>
+      </w:r>
+      <w:r>
+        <w:rPr>
+          <w:position w:val="-4"/>
+        </w:rPr>
+        <w:object w:dxaOrig="200" w:dyaOrig="200">
+          <v:shape id="_x0000_i1063" type="#_x0000_t75" style="width:9.75pt;height:9.75pt" o:ole="">
+            <v:imagedata r:id="rId82" o:title=""/>
+          </v:shape>
+          <o:OLEObject Type="Embed" ProgID="Equation.DSMT4" ShapeID="_x0000_i1063" DrawAspect="Content" ObjectID="_1334783881" r:id="rId83"/>
+        </w:object>
+      </w:r>
+      <w:r>
+        <w:t>A hoặc x</w:t>
+      </w:r>
+      <w:r>
+        <w:rPr>
+          <w:position w:val="-4"/>
+        </w:rPr>
+        <w:object w:dxaOrig="200" w:dyaOrig="200">
+          <v:shape id="_x0000_i1064" type="#_x0000_t75" style="width:9.75pt;height:9.75pt" o:ole="">
+            <v:imagedata r:id="rId84" o:title=""/>
+          </v:shape>
+          <o:OLEObject Type="Embed" ProgID="Equation.DSMT4" ShapeID="_x0000_i1064" DrawAspect="Content" ObjectID="_1334783882" r:id="rId85"/>
+        </w:object>
+      </w:r>
+      <w:r>
+        <w:t>B}</w:t>
+      </w:r>
+    </w:p>
+    <w:p>
+      <w:pPr>
+        <w:pStyle w:val="Normal2"/>
+      </w:pPr>
+      <w:r>
+        <w:t>2.  Phép giao</w:t>
+      </w:r>
+    </w:p>
+    <w:p>
+      <w:pPr>
+        <w:pStyle w:val="Normal2"/>
+      </w:pPr>
+      <w:r>
+        <w:t xml:space="preserve">A </w:t>
+      </w:r>
+      <w:r>
+        <w:rPr>
+          <w:position w:val="-4"/>
+        </w:rPr>
+        <w:object w:dxaOrig="260" w:dyaOrig="200">
+          <v:shape id="_x0000_i1065" type="#_x0000_t75" style="width:12.75pt;height:9.75pt" o:ole="">
+            <v:imagedata r:id="rId86" o:title=""/>
+          </v:shape>
+          <o:OLEObject Type="Embed" ProgID="Equation.DSMT4" ShapeID="_x0000_i1065" DrawAspect="Content" ObjectID="_1334783883" r:id="rId87"/>
+        </w:object>
+      </w:r>
+      <w:r>
+        <w:t xml:space="preserve">B={x/x </w:t>
+      </w:r>
+      <w:r>
+        <w:rPr>
+          <w:position w:val="-4"/>
+        </w:rPr>
+        <w:object w:dxaOrig="200" w:dyaOrig="200">
+          <v:shape id="_x0000_i1066" type="#_x0000_t75" style="width:9.75pt;height:9.75pt" o:ole="">
+            <v:imagedata r:id="rId88" o:title=""/>
+          </v:shape>
+          <o:OLEObject Type="Embed" ProgID="Equation.DSMT4" ShapeID="_x0000_i1066" DrawAspect="Content" ObjectID="_1334783884" r:id="rId89"/>
+        </w:object>
+      </w:r>
+      <w:r>
+        <w:t xml:space="preserve">A và x </w:t>
+      </w:r>
+      <w:r>
+        <w:rPr>
+          <w:position w:val="-4"/>
+        </w:rPr>
+        <w:object w:dxaOrig="200" w:dyaOrig="200">
+          <v:shape id="_x0000_i1067" type="#_x0000_t75" style="width:9.75pt;height:9.75pt" o:ole="">
+            <v:imagedata r:id="rId90" o:title=""/>
+          </v:shape>
+          <o:OLEObject Type="Embed" ProgID="Equation.DSMT4" ShapeID="_x0000_i1067" DrawAspect="Content" ObjectID="_1334783885" r:id="rId91"/>
+        </w:object>
+      </w:r>
+      <w:r>
+        <w:t>B}</w:t>
+      </w:r>
+    </w:p>
+    <w:p>
+      <w:pPr>
+        <w:pStyle w:val="Normal2"/>
+      </w:pPr>
+      <w:r>
+        <w:t xml:space="preserve">3.  Hiệu của hai tập  hợp </w:t>
+      </w:r>
+    </w:p>
+    <w:p>
+      <w:pPr>
+        <w:pStyle w:val="Normal2"/>
+      </w:pPr>
+      <w:r>
+        <w:t xml:space="preserve">A\B={x/x </w:t>
+      </w:r>
+      <w:r>
+        <w:rPr>
+          <w:position w:val="-4"/>
+        </w:rPr>
+        <w:object w:dxaOrig="200" w:dyaOrig="200">
+          <v:shape id="_x0000_i1068" type="#_x0000_t75" style="width:9.75pt;height:9.75pt" o:ole="">
+            <v:imagedata r:id="rId92" o:title=""/>
+          </v:shape>
+          <o:OLEObject Type="Embed" ProgID="Equation.DSMT4" ShapeID="_x0000_i1068" DrawAspect="Content" ObjectID="_1334783886" r:id="rId93"/>
+        </w:object>
+      </w:r>
+      <w:r>
+        <w:t xml:space="preserve">A và x </w:t>
+      </w:r>
+      <w:r>
+        <w:rPr>
+          <w:position w:val="-6"/>
+        </w:rPr>
+        <w:object w:dxaOrig="200" w:dyaOrig="240">
+          <v:shape id="_x0000_i1069" type="#_x0000_t75" style="width:9.75pt;height:12pt" o:ole="">
+            <v:imagedata r:id="rId94" o:title=""/>
+          </v:shape>
+          <o:OLEObject Type="Embed" ProgID="Equation.DSMT4" ShapeID="_x0000_i1069" DrawAspect="Content" ObjectID="_1334783887" r:id="rId95"/>
+        </w:object>
+      </w:r>
+      <w:r>
+        <w:t>B}</w:t>
+      </w:r>
+    </w:p>
+    <w:p>
+      <w:pPr>
+        <w:pStyle w:val="Normal2"/>
+      </w:pPr>
+      <w:r>
+        <w:t xml:space="preserve">4. Phép lấy phần bù </w:t>
+      </w:r>
+    </w:p>
+    <w:p>
+      <w:pPr>
+        <w:pStyle w:val="Normal2"/>
+      </w:pPr>
+      <w:r>
+        <w:t xml:space="preserve">KH: </w:t>
+      </w:r>
+      <w:r>
+        <w:rPr>
+          <w:position w:val="-12"/>
+        </w:rPr>
+        <w:object w:dxaOrig="499" w:dyaOrig="360">
+          <v:shape id="_x0000_i1070" type="#_x0000_t75" style="width:39pt;height:28.5pt" o:ole="">
+            <v:imagedata r:id="rId96" o:title=""/>
+          </v:shape>
+          <o:OLEObject Type="Embed" ProgID="Equation.DSMT4" ShapeID="_x0000_i1070" DrawAspect="Content" ObjectID="_1334783888" r:id="rId97"/>
+        </w:object>
+      </w:r>
+    </w:p>
+    <w:p>
+      <w:pPr>
+        <w:pStyle w:val="Normal2"/>
+      </w:pPr>
+      <w:r>
+        <w:t>Vd: C</w:t>
+      </w:r>
+      <w:r>
+        <w:rPr>
+          <w:vertAlign w:val="subscript"/>
+        </w:rPr>
+        <w:t>Z</w:t>
+      </w:r>
+      <w:r>
+        <w:t>N là tập hợp các số nguyên âm</w:t>
+      </w:r>
+    </w:p>
+    <w:p>
+      <w:pPr>
+        <w:pStyle w:val="Normal2"/>
+      </w:pPr>
+      <w:r>
+        <w:t>Phần bù của các số l</w:t>
+      </w:r>
+      <w:r>
+        <w:t>ẻ trong tập Z là tập các số chẵn</w:t>
+      </w:r>
+    </w:p>
+    <w:p>
+      <w:pPr>
+        <w:pStyle w:val="Heading1"/>
+      </w:pPr>
+      <w:bookmarkStart w:id="11" w:name="_Toc261035178"/>
+      <w:r>
+        <w:t>Bài 4</w:t>
+      </w:r>
+      <w:bookmarkEnd w:id="11"/>
+    </w:p>
+    <w:p>
+      <w:pPr>
+        <w:pStyle w:val="Heading2"/>
+      </w:pPr>
+      <w:bookmarkStart w:id="12" w:name="_Toc261035179"/>
+      <w:r>
+        <w:t>Tiêu đề</w:t>
+      </w:r>
+      <w:bookmarkEnd w:id="12"/>
+    </w:p>
+    <w:p>
+      <w:pPr>
+        <w:pStyle w:val="Normal2"/>
+      </w:pPr>
+      <w:r>
+        <w:t>CÁC TẬP HỢP SỐ</w:t>
+      </w:r>
+    </w:p>
+    <w:p>
+      <w:pPr>
+        <w:pStyle w:val="Heading2"/>
+      </w:pPr>
+      <w:bookmarkStart w:id="13" w:name="_Toc261035180"/>
+      <w:r>
+        <w:t>Nội dung</w:t>
+      </w:r>
+      <w:bookmarkEnd w:id="13"/>
+    </w:p>
+    <w:p>
+      <w:pPr>
+        <w:pStyle w:val="Normal2"/>
+      </w:pPr>
+      <w:r>
+        <w:t xml:space="preserve">I. Các tập hợp số đã học </w:t>
+      </w:r>
+    </w:p>
+    <w:p>
+      <w:pPr>
+        <w:pStyle w:val="Normal2"/>
+      </w:pPr>
+      <w:r>
+        <w:t>1. Tập số tự nhiên N</w:t>
+      </w:r>
+    </w:p>
+    <w:p>
+      <w:pPr>
+        <w:pStyle w:val="Normal2"/>
+      </w:pPr>
+      <w:r>
+        <w:t>N= {0,1,2,3,4,….}</w:t>
+      </w:r>
+    </w:p>
+    <w:p>
+      <w:pPr>
+        <w:pStyle w:val="Normal2"/>
+      </w:pPr>
+      <w:r>
+        <w:t>N</w:t>
+      </w:r>
+      <w:r>
+        <w:rPr>
+          <w:vertAlign w:val="superscript"/>
+        </w:rPr>
+        <w:t>*</w:t>
+      </w:r>
+      <w:r>
+        <w:t xml:space="preserve"> = {1,2,3,….}</w:t>
+      </w:r>
+    </w:p>
+    <w:p>
+      <w:pPr>
+        <w:pStyle w:val="Normal2"/>
+      </w:pPr>
+      <w:r>
+        <w:t>2. Tập các số nguyên Z</w:t>
+      </w:r>
+    </w:p>
+    <w:p>
+      <w:pPr>
+        <w:pStyle w:val="Normal2"/>
+      </w:pPr>
+      <w:r>
+        <w:t>Z = {..,-2,-1,0,1,2,…}</w:t>
+      </w:r>
+    </w:p>
+    <w:p>
+      <w:pPr>
+        <w:pStyle w:val="Normal2"/>
+      </w:pPr>
+      <w:r>
+        <w:t>Các số -1,-2,-3,… là các số nguyên âm</w:t>
+      </w:r>
+    </w:p>
+    <w:p>
+      <w:pPr>
+        <w:pStyle w:val="Normal2"/>
+      </w:pPr>
+      <w:r>
+        <w:t>3. Tập hợp các số hữu tỉ Q</w:t>
+      </w:r>
+    </w:p>
+    <w:p>
+      <w:pPr>
+        <w:pStyle w:val="Normal2"/>
+      </w:pPr>
+      <w:r>
+        <w:t>Là những số biểu diễn dưới dạng</w:t>
+      </w:r>
+    </w:p>
+    <w:p>
+      <w:pPr>
+        <w:pStyle w:val="Normal2"/>
+      </w:pPr>
+      <w:r>
+        <w:rPr>
+          <w:position w:val="-28"/>
+        </w:rPr>
+        <w:object w:dxaOrig="279" w:dyaOrig="740">
+          <v:shape id="_x0000_i1071" type="#_x0000_t75" style="width:13.5pt;height:37.5pt" o:ole="">
+            <v:imagedata r:id="rId98" o:title=""/>
+          </v:shape>
+          <o:OLEObject Type="Embed" ProgID="Equation.DSMT4" ShapeID="_x0000_i1071" DrawAspect="Content" ObjectID="_1334783889" r:id="rId99"/>
+        </w:object>
+      </w:r>
+      <w:r>
+        <w:t xml:space="preserve">trong đó a,b </w:t>
+      </w:r>
+      <w:r>
+        <w:sym w:font="Symbol" w:char="F0CE"/>
+      </w:r>
+      <w:r>
+        <w:t xml:space="preserve"> Z , b </w:t>
+      </w:r>
+      <w:r>
+        <w:sym w:font="Symbol" w:char="F0B9"/>
+      </w:r>
+      <w:r>
+        <w:t xml:space="preserve"> 0</w:t>
+      </w:r>
+    </w:p>
+    <w:p>
+      <w:pPr>
+        <w:pStyle w:val="Normal2"/>
+      </w:pPr>
+      <w:r>
+        <w:t>4. Tập số thực R</w:t>
+      </w:r>
+      <w:r>
+        <w:tab/>
+      </w:r>
+    </w:p>
+    <w:p>
+      <w:pPr>
+        <w:pStyle w:val="Normal2"/>
+      </w:pPr>
+      <w:r>
+        <w:t>II. Các tập hợp con thường dùng của R</w:t>
+      </w:r>
+    </w:p>
+    <w:p>
+      <w:pPr>
+        <w:pStyle w:val="Heading1"/>
+      </w:pPr>
+      <w:bookmarkStart w:id="14" w:name="_Toc261035181"/>
+      <w:r>
+        <w:t>Bài 5</w:t>
+      </w:r>
+      <w:bookmarkEnd w:id="14"/>
+    </w:p>
+    <w:p>
+      <w:pPr>
+        <w:pStyle w:val="Heading2"/>
+      </w:pPr>
+      <w:bookmarkStart w:id="15" w:name="_Toc261035182"/>
+      <w:r>
+        <w:t>Tiêu đề</w:t>
+      </w:r>
+      <w:bookmarkEnd w:id="15"/>
+    </w:p>
+    <w:p>
+      <w:pPr>
+        <w:pStyle w:val="Normal2"/>
+      </w:pPr>
+      <w:r>
+        <w:t>SỐ GẦN ĐÚNG VÀ SAI SỐ</w:t>
+      </w:r>
+    </w:p>
+    <w:p>
+      <w:pPr>
+        <w:pStyle w:val="Heading2"/>
+      </w:pPr>
+      <w:bookmarkStart w:id="16" w:name="_Toc261035183"/>
+      <w:r>
+        <w:t>Nội dung</w:t>
+      </w:r>
+      <w:bookmarkEnd w:id="16"/>
+    </w:p>
+    <w:p>
+      <w:pPr>
+        <w:pStyle w:val="Normal2"/>
+      </w:pPr>
+      <w:r>
+        <w:t xml:space="preserve">1.Số gần đúng </w:t>
+      </w:r>
+    </w:p>
+    <w:p>
+      <w:pPr>
+        <w:pStyle w:val="Normal2"/>
+      </w:pPr>
+      <w:r>
+        <w:t>Trong nhiều trường hợp ta không thể biết được giá trị đúng của đại lượng mà ta chỉ biết số gần đúng của nó .</w:t>
+      </w:r>
+    </w:p>
+    <w:p>
+      <w:pPr>
+        <w:pStyle w:val="Normal2"/>
+      </w:pPr>
+      <w:r>
         <w:lastRenderedPageBreak/>
-        <w:t>A</w:t>
-      </w:r>
-      <w:r>
-        <w:rPr>
-          <w:position w:val="-4"/>
-        </w:rPr>
-        <w:object w:dxaOrig="260" w:dyaOrig="200">
-          <v:shape id="_x0000_i1062" type="#_x0000_t75" style="width:12.85pt;height:10pt" o:ole="">
-            <v:imagedata r:id="rId80" o:title=""/>
-          </v:shape>
-          <o:OLEObject Type="Embed" ProgID="Equation.DSMT4" ShapeID="_x0000_i1062" DrawAspect="Content" ObjectID="_1334777251" r:id="rId81"/>
-        </w:object>
-      </w:r>
-      <w:r>
-        <w:t>B={x/x</w:t>
-      </w:r>
-      <w:r>
-        <w:rPr>
-          <w:position w:val="-4"/>
-        </w:rPr>
-        <w:object w:dxaOrig="200" w:dyaOrig="200">
-          <v:shape id="_x0000_i1063" type="#_x0000_t75" style="width:10pt;height:10pt" o:ole="">
-            <v:imagedata r:id="rId82" o:title=""/>
-          </v:shape>
-          <o:OLEObject Type="Embed" ProgID="Equation.DSMT4" ShapeID="_x0000_i1063" DrawAspect="Content" ObjectID="_1334777252" r:id="rId83"/>
-        </w:object>
-      </w:r>
-      <w:r>
-        <w:t>A hoặc x</w:t>
-      </w:r>
-      <w:r>
-        <w:rPr>
-          <w:position w:val="-4"/>
-        </w:rPr>
-        <w:object w:dxaOrig="200" w:dyaOrig="200">
-          <v:shape id="_x0000_i1064" type="#_x0000_t75" style="width:10pt;height:10pt" o:ole="">
-            <v:imagedata r:id="rId84" o:title=""/>
-          </v:shape>
-          <o:OLEObject Type="Embed" ProgID="Equation.DSMT4" ShapeID="_x0000_i1064" DrawAspect="Content" ObjectID="_1334777253" r:id="rId85"/>
-        </w:object>
-      </w:r>
-      <w:r>
-        <w:t>B}</w:t>
-      </w:r>
-    </w:p>
-    <w:p>
-      <w:pPr>
-        <w:pStyle w:val="Normal2"/>
-      </w:pPr>
-      <w:r>
-        <w:t>2.  Phép giao</w:t>
-      </w:r>
-    </w:p>
-    <w:p>
-      <w:pPr>
-        <w:pStyle w:val="Normal2"/>
-      </w:pPr>
-      <w:r>
-        <w:t xml:space="preserve">A </w:t>
-      </w:r>
-      <w:r>
-        <w:rPr>
-          <w:position w:val="-4"/>
-        </w:rPr>
-        <w:object w:dxaOrig="260" w:dyaOrig="200">
-          <v:shape id="_x0000_i1065" type="#_x0000_t75" style="width:12.85pt;height:10pt" o:ole="">
-            <v:imagedata r:id="rId86" o:title=""/>
-          </v:shape>
-          <o:OLEObject Type="Embed" ProgID="Equation.DSMT4" ShapeID="_x0000_i1065" DrawAspect="Content" ObjectID="_1334777254" r:id="rId87"/>
-        </w:object>
-      </w:r>
-      <w:r>
-        <w:t xml:space="preserve">B={x/x </w:t>
-      </w:r>
-      <w:r>
-        <w:rPr>
-          <w:position w:val="-4"/>
-        </w:rPr>
-        <w:object w:dxaOrig="200" w:dyaOrig="200">
-          <v:shape id="_x0000_i1066" type="#_x0000_t75" style="width:10pt;height:10pt" o:ole="">
-            <v:imagedata r:id="rId88" o:title=""/>
-          </v:shape>
-          <o:OLEObject Type="Embed" ProgID="Equation.DSMT4" ShapeID="_x0000_i1066" DrawAspect="Content" ObjectID="_1334777255" r:id="rId89"/>
-        </w:object>
-      </w:r>
-      <w:r>
-        <w:t xml:space="preserve">A và x </w:t>
-      </w:r>
-      <w:r>
-        <w:rPr>
-          <w:position w:val="-4"/>
-        </w:rPr>
-        <w:object w:dxaOrig="200" w:dyaOrig="200">
-          <v:shape id="_x0000_i1067" type="#_x0000_t75" style="width:10pt;height:10pt" o:ole="">
-            <v:imagedata r:id="rId90" o:title=""/>
-          </v:shape>
-          <o:OLEObject Type="Embed" ProgID="Equation.DSMT4" ShapeID="_x0000_i1067" DrawAspect="Content" ObjectID="_1334777256" r:id="rId91"/>
-        </w:object>
-      </w:r>
-      <w:r>
-        <w:t>B}</w:t>
-      </w:r>
-    </w:p>
-    <w:p>
-      <w:pPr>
-        <w:pStyle w:val="Normal2"/>
-      </w:pPr>
-      <w:r>
-        <w:t xml:space="preserve">3.  Hiệu của hai tập  hợp </w:t>
-      </w:r>
-    </w:p>
-    <w:p>
-      <w:pPr>
-        <w:pStyle w:val="Normal2"/>
-      </w:pPr>
-      <w:r>
-        <w:t xml:space="preserve">A\B={x/x </w:t>
-      </w:r>
-      <w:r>
-        <w:rPr>
-          <w:position w:val="-4"/>
-        </w:rPr>
-        <w:object w:dxaOrig="200" w:dyaOrig="200">
-          <v:shape id="_x0000_i1068" type="#_x0000_t75" style="width:10pt;height:10pt" o:ole="">
-            <v:imagedata r:id="rId92" o:title=""/>
-          </v:shape>
-          <o:OLEObject Type="Embed" ProgID="Equation.DSMT4" ShapeID="_x0000_i1068" DrawAspect="Content" ObjectID="_1334777257" r:id="rId93"/>
-        </w:object>
-      </w:r>
-      <w:r>
-        <w:t xml:space="preserve">A và x </w:t>
-      </w:r>
+        <w:t>2.Sai số tuyệt đối và sai số tương đối</w:t>
+      </w:r>
+    </w:p>
+    <w:p>
+      <w:pPr>
+        <w:pStyle w:val="Normal2"/>
+      </w:pPr>
+      <w:r>
+        <w:t>a)Sai số tuyệt đối:</w:t>
+      </w:r>
+    </w:p>
+    <w:p>
+      <w:pPr>
+        <w:pStyle w:val="Normal2"/>
+      </w:pPr>
       <w:r>
         <w:rPr>
           <w:position w:val="-6"/>
         </w:rPr>
-        <w:object w:dxaOrig="200" w:dyaOrig="240">
-          <v:shape id="_x0000_i1069" type="#_x0000_t75" style="width:10pt;height:11.9pt" o:ole="">
-            <v:imagedata r:id="rId94" o:title=""/>
-          </v:shape>
-          <o:OLEObject Type="Embed" ProgID="Equation.DSMT4" ShapeID="_x0000_i1069" DrawAspect="Content" ObjectID="_1334777258" r:id="rId95"/>
-        </w:object>
-      </w:r>
-      <w:r>
-        <w:t>B}</w:t>
-      </w:r>
-    </w:p>
-    <w:p>
-      <w:pPr>
-        <w:pStyle w:val="Normal2"/>
-      </w:pPr>
-      <w:r>
-        <w:t xml:space="preserve">4. Phép lấy phần bù </w:t>
-      </w:r>
-    </w:p>
-    <w:p>
-      <w:pPr>
-        <w:pStyle w:val="Normal2"/>
-      </w:pPr>
-      <w:r>
-        <w:t xml:space="preserve">KH: </w:t>
-      </w:r>
-      <w:r>
-        <w:rPr>
-          <w:position w:val="-12"/>
-        </w:rPr>
-        <w:object w:dxaOrig="499" w:dyaOrig="360">
-          <v:shape id="_x0000_i1070" type="#_x0000_t75" style="width:39.1pt;height:28.15pt" o:ole="">
-            <v:imagedata r:id="rId96" o:title=""/>
-          </v:shape>
-          <o:OLEObject Type="Embed" ProgID="Equation.DSMT4" ShapeID="_x0000_i1070" DrawAspect="Content" ObjectID="_1334777259" r:id="rId97"/>
-        </w:object>
-      </w:r>
-    </w:p>
-    <w:p>
-      <w:pPr>
-        <w:pStyle w:val="Normal2"/>
-      </w:pPr>
-      <w:r>
-        <w:t>Vd: C</w:t>
-      </w:r>
-      <w:r>
-        <w:rPr>
-          <w:vertAlign w:val="subscript"/>
-        </w:rPr>
-        <w:t>Z</w:t>
-      </w:r>
-      <w:r>
-        <w:t>N là tập hợp các số nguyên âm</w:t>
-      </w:r>
-    </w:p>
-    <w:p>
-      <w:pPr>
-        <w:pStyle w:val="Normal2"/>
-      </w:pPr>
-      <w:r>
-        <w:t>Phần bù của các số l</w:t>
-      </w:r>
-      <w:r>
-        <w:t>ẻ trong tập Z là tập các số chẵn</w:t>
-      </w:r>
-    </w:p>
-    <w:p>
-      <w:pPr>
-        <w:pStyle w:val="Heading1"/>
-      </w:pPr>
-      <w:bookmarkStart w:id="11" w:name="_Toc261035178"/>
-      <w:r>
-        <w:t>Bài 4</w:t>
-      </w:r>
-      <w:bookmarkEnd w:id="11"/>
-    </w:p>
-    <w:p>
-      <w:pPr>
-        <w:pStyle w:val="Heading2"/>
-      </w:pPr>
-      <w:bookmarkStart w:id="12" w:name="_Toc261035179"/>
-      <w:r>
-        <w:t>Tiêu đề</w:t>
-      </w:r>
-      <w:bookmarkEnd w:id="12"/>
-    </w:p>
-    <w:p>
-      <w:pPr>
-        <w:pStyle w:val="Normal2"/>
-      </w:pPr>
-      <w:r>
-        <w:t>CÁC TẬP HỢP SỐ</w:t>
-      </w:r>
-    </w:p>
-    <w:p>
-      <w:pPr>
-        <w:pStyle w:val="Heading2"/>
-      </w:pPr>
-      <w:bookmarkStart w:id="13" w:name="_Toc261035180"/>
-      <w:r>
-        <w:t>Nội dung</w:t>
-      </w:r>
-      <w:bookmarkEnd w:id="13"/>
-    </w:p>
-    <w:p>
-      <w:pPr>
-        <w:pStyle w:val="Normal2"/>
-      </w:pPr>
-      <w:r>
-        <w:t xml:space="preserve">I. Các tập hợp số đã học </w:t>
-      </w:r>
-    </w:p>
-    <w:p>
-      <w:pPr>
-        <w:pStyle w:val="Normal2"/>
-      </w:pPr>
-      <w:r>
-        <w:t>1. Tập số tự nhiên N</w:t>
-      </w:r>
-    </w:p>
-    <w:p>
-      <w:pPr>
-        <w:pStyle w:val="Normal2"/>
-      </w:pPr>
-      <w:r>
-        <w:t>N= {0,1,2,3,4,….}</w:t>
-      </w:r>
-    </w:p>
-    <w:p>
-      <w:pPr>
-        <w:pStyle w:val="Normal2"/>
-      </w:pPr>
-      <w:r>
-        <w:t>N</w:t>
-      </w:r>
-      <w:r>
-        <w:rPr>
-          <w:vertAlign w:val="superscript"/>
-        </w:rPr>
-        <w:t>*</w:t>
-      </w:r>
-      <w:r>
-        <w:t xml:space="preserve"> = {1,2,3,….}</w:t>
-      </w:r>
-    </w:p>
-    <w:p>
-      <w:pPr>
-        <w:pStyle w:val="Normal2"/>
-      </w:pPr>
-      <w:r>
-        <w:t>2. Tập các số nguyên Z</w:t>
-      </w:r>
-    </w:p>
-    <w:p>
-      <w:pPr>
-        <w:pStyle w:val="Normal2"/>
-      </w:pPr>
-      <w:r>
-        <w:t>Z = {..,-2,-1,0,1,2,…}</w:t>
-      </w:r>
-    </w:p>
-    <w:p>
-      <w:pPr>
-        <w:pStyle w:val="Normal2"/>
-      </w:pPr>
-      <w:r>
-        <w:t>Các số -1,-2,-3,… là các số nguyên âm</w:t>
-      </w:r>
-    </w:p>
-    <w:p>
-      <w:pPr>
-        <w:pStyle w:val="Normal2"/>
-      </w:pPr>
-      <w:r>
-        <w:t>3. Tập hợp các số hữu tỉ Q</w:t>
-      </w:r>
-    </w:p>
-    <w:p>
-      <w:pPr>
-        <w:pStyle w:val="Normal2"/>
-      </w:pPr>
-      <w:r>
-        <w:t>Là những số biểu diễn dưới dạng</w:t>
-      </w:r>
-    </w:p>
-    <w:p>
-      <w:pPr>
-        <w:pStyle w:val="Normal2"/>
-      </w:pPr>
-      <w:r>
-        <w:rPr>
-          <w:position w:val="-28"/>
-        </w:rPr>
-        <w:object w:dxaOrig="279" w:dyaOrig="740">
-          <v:shape id="_x0000_i1071" type="#_x0000_t75" style="width:13.85pt;height:37.2pt" o:ole="">
-            <v:imagedata r:id="rId98" o:title=""/>
-          </v:shape>
-          <o:OLEObject Type="Embed" ProgID="Equation.DSMT4" ShapeID="_x0000_i1071" DrawAspect="Content" ObjectID="_1334777260" r:id="rId99"/>
-        </w:object>
-      </w:r>
-      <w:r>
-        <w:t xml:space="preserve">trong đó a,b </w:t>
-      </w:r>
-      <w:r>
-        <w:sym w:font="Symbol" w:char="F0CE"/>
-      </w:r>
-      <w:r>
-        <w:t xml:space="preserve"> Z , b </w:t>
-      </w:r>
-      <w:r>
-        <w:sym w:font="Symbol" w:char="F0B9"/>
-      </w:r>
-      <w:r>
-        <w:t xml:space="preserve"> 0</w:t>
-      </w:r>
-    </w:p>
-    <w:p>
-      <w:pPr>
-        <w:pStyle w:val="Normal2"/>
-      </w:pPr>
-      <w:r>
-        <w:t>4. Tập số thực R</w:t>
-      </w:r>
-      <w:r>
-        <w:tab/>
-      </w:r>
-    </w:p>
-    <w:p>
-      <w:pPr>
-        <w:pStyle w:val="Normal2"/>
-      </w:pPr>
-      <w:r>
-        <w:t>II. Các tập hợp con thường dùng của R</w:t>
-      </w:r>
-    </w:p>
-    <w:p>
-      <w:pPr>
-        <w:pStyle w:val="Heading1"/>
-      </w:pPr>
-      <w:bookmarkStart w:id="14" w:name="_Toc261035181"/>
-      <w:r>
-        <w:t>Bài 5</w:t>
-      </w:r>
-      <w:bookmarkEnd w:id="14"/>
-    </w:p>
-    <w:p>
-      <w:pPr>
-        <w:pStyle w:val="Heading2"/>
-      </w:pPr>
-      <w:bookmarkStart w:id="15" w:name="_Toc261035182"/>
-      <w:r>
-        <w:t>Tiêu đề</w:t>
-      </w:r>
-      <w:bookmarkEnd w:id="15"/>
-    </w:p>
-    <w:p>
-      <w:pPr>
-        <w:pStyle w:val="Normal2"/>
-      </w:pPr>
-      <w:r>
-        <w:t>SỐ GẦN ĐÚNG VÀ SAI SỐ</w:t>
-      </w:r>
-    </w:p>
-    <w:p>
-      <w:pPr>
-        <w:pStyle w:val="Heading2"/>
-      </w:pPr>
-      <w:bookmarkStart w:id="16" w:name="_Toc261035183"/>
-      <w:r>
-        <w:t>Nội dung</w:t>
-      </w:r>
-      <w:bookmarkEnd w:id="16"/>
-    </w:p>
-    <w:p>
-      <w:pPr>
-        <w:pStyle w:val="Normal2"/>
-      </w:pPr>
-      <w:r>
-        <w:t xml:space="preserve">1.Số gần đúng </w:t>
-      </w:r>
-    </w:p>
-    <w:p>
-      <w:pPr>
-        <w:pStyle w:val="Normal2"/>
-      </w:pPr>
-      <w:r>
-        <w:t>Trong nhiều trường hợp ta không thể biết được giá trị đúng của đại lượng mà ta chỉ biết số gần đúng của nó .</w:t>
-      </w:r>
-    </w:p>
-    <w:p>
-      <w:pPr>
-        <w:pStyle w:val="Normal2"/>
-      </w:pPr>
-      <w:r>
-        <w:t>2.Sai số tuyệt đối và sai số tương đối</w:t>
-      </w:r>
-    </w:p>
-    <w:p>
-      <w:pPr>
-        <w:pStyle w:val="Normal2"/>
-      </w:pPr>
-      <w:r>
-        <w:lastRenderedPageBreak/>
-        <w:t>a)Sai số tuyệt đối:</w:t>
-      </w:r>
-    </w:p>
-    <w:p>
-      <w:pPr>
-        <w:pStyle w:val="Normal2"/>
-      </w:pPr>
-      <w:r>
-        <w:rPr>
-          <w:position w:val="-6"/>
-        </w:rPr>
         <w:object w:dxaOrig="220" w:dyaOrig="260">
-          <v:shape id="_x0000_i1072" type="#_x0000_t75" style="width:10.95pt;height:12.85pt" o:ole="" o:bullet="t">
+          <v:shape id="_x0000_i1072" type="#_x0000_t75" style="width:11.25pt;height:12.75pt" o:ole="" o:bullet="t">
             <v:imagedata r:id="rId100" o:title=""/>
           </v:shape>
-          <o:OLEObject Type="Embed" ProgID="Equation.3" ShapeID="_x0000_i1072" DrawAspect="Content" ObjectID="_1334777261" r:id="rId101"/>
+          <o:OLEObject Type="Embed" ProgID="Equation.3" ShapeID="_x0000_i1072" DrawAspect="Content" ObjectID="_1334783890" r:id="rId101"/>
         </w:object>
       </w:r>
       <w:r>
@@ -3198,10 +3221,10 @@
           <w:position w:val="-12"/>
         </w:rPr>
         <w:object w:dxaOrig="320" w:dyaOrig="360">
-          <v:shape id="_x0000_i1073" type="#_x0000_t75" style="width:16.2pt;height:18.1pt" o:ole="">
+          <v:shape id="_x0000_i1073" type="#_x0000_t75" style="width:16.5pt;height:18pt" o:ole="">
             <v:imagedata r:id="rId102" o:title=""/>
           </v:shape>
-          <o:OLEObject Type="Embed" ProgID="Equation.3" ShapeID="_x0000_i1073" DrawAspect="Content" ObjectID="_1334777262" r:id="rId103"/>
+          <o:OLEObject Type="Embed" ProgID="Equation.3" ShapeID="_x0000_i1073" DrawAspect="Content" ObjectID="_1334783891" r:id="rId103"/>
         </w:object>
       </w:r>
       <w:r>
@@ -3228,10 +3251,10 @@
           <w:position w:val="-12"/>
         </w:rPr>
         <w:object w:dxaOrig="320" w:dyaOrig="360">
-          <v:shape id="_x0000_i1074" type="#_x0000_t75" style="width:16.2pt;height:18.1pt" o:ole="">
+          <v:shape id="_x0000_i1074" type="#_x0000_t75" style="width:16.5pt;height:18pt" o:ole="">
             <v:imagedata r:id="rId102" o:title=""/>
           </v:shape>
-          <o:OLEObject Type="Embed" ProgID="Equation.3" ShapeID="_x0000_i1074" DrawAspect="Content" ObjectID="_1334777263" r:id="rId104"/>
+          <o:OLEObject Type="Embed" ProgID="Equation.3" ShapeID="_x0000_i1074" DrawAspect="Content" ObjectID="_1334783892" r:id="rId104"/>
         </w:object>
       </w:r>
       <w:r>
@@ -3242,10 +3265,10 @@
           <w:position w:val="-14"/>
         </w:rPr>
         <w:object w:dxaOrig="639" w:dyaOrig="400">
-          <v:shape id="_x0000_i1075" type="#_x0000_t75" style="width:31.95pt;height:20.05pt" o:ole="">
+          <v:shape id="_x0000_i1075" type="#_x0000_t75" style="width:32.25pt;height:20.25pt" o:ole="">
             <v:imagedata r:id="rId105" o:title=""/>
           </v:shape>
-          <o:OLEObject Type="Embed" ProgID="Equation.3" ShapeID="_x0000_i1075" DrawAspect="Content" ObjectID="_1334777264" r:id="rId106"/>
+          <o:OLEObject Type="Embed" ProgID="Equation.3" ShapeID="_x0000_i1075" DrawAspect="Content" ObjectID="_1334783893" r:id="rId106"/>
         </w:object>
       </w:r>
     </w:p>
@@ -3269,10 +3292,10 @@
           <w:position w:val="-12"/>
         </w:rPr>
         <w:object w:dxaOrig="320" w:dyaOrig="360">
-          <v:shape id="_x0000_i1076" type="#_x0000_t75" style="width:16.2pt;height:18.1pt" o:ole="">
+          <v:shape id="_x0000_i1076" type="#_x0000_t75" style="width:16.5pt;height:18pt" o:ole="">
             <v:imagedata r:id="rId102" o:title=""/>
           </v:shape>
-          <o:OLEObject Type="Embed" ProgID="Equation.3" ShapeID="_x0000_i1076" DrawAspect="Content" ObjectID="_1334777265" r:id="rId107"/>
+          <o:OLEObject Type="Embed" ProgID="Equation.3" ShapeID="_x0000_i1076" DrawAspect="Content" ObjectID="_1334783894" r:id="rId107"/>
         </w:object>
       </w:r>
       <w:r>
@@ -3280,10 +3303,10 @@
           <w:position w:val="-4"/>
         </w:rPr>
         <w:object w:dxaOrig="200" w:dyaOrig="240">
-          <v:shape id="_x0000_i1077" type="#_x0000_t75" style="width:10pt;height:11.9pt" o:ole="">
+          <v:shape id="_x0000_i1077" type="#_x0000_t75" style="width:9.75pt;height:12pt" o:ole="">
             <v:imagedata r:id="rId108" o:title=""/>
           </v:shape>
-          <o:OLEObject Type="Embed" ProgID="Equation.3" ShapeID="_x0000_i1077" DrawAspect="Content" ObjectID="_1334777266" r:id="rId109"/>
+          <o:OLEObject Type="Embed" ProgID="Equation.3" ShapeID="_x0000_i1077" DrawAspect="Content" ObjectID="_1334783895" r:id="rId109"/>
         </w:object>
       </w:r>
       <w:r>
@@ -3302,10 +3325,10 @@
           <w:position w:val="-6"/>
         </w:rPr>
         <w:object w:dxaOrig="200" w:dyaOrig="260">
-          <v:shape id="_x0000_i1078" type="#_x0000_t75" style="width:10pt;height:12.85pt" o:ole="">
+          <v:shape id="_x0000_i1078" type="#_x0000_t75" style="width:9.75pt;height:12.75pt" o:ole="">
             <v:imagedata r:id="rId110" o:title=""/>
           </v:shape>
-          <o:OLEObject Type="Embed" ProgID="Equation.3" ShapeID="_x0000_i1078" DrawAspect="Content" ObjectID="_1334777267" r:id="rId111"/>
+          <o:OLEObject Type="Embed" ProgID="Equation.3" ShapeID="_x0000_i1078" DrawAspect="Content" ObjectID="_1334783896" r:id="rId111"/>
         </w:object>
       </w:r>
       <w:r>
@@ -3405,10 +3428,10 @@
           <w:position w:val="-18"/>
         </w:rPr>
         <w:object w:dxaOrig="3060" w:dyaOrig="480">
-          <v:shape id="_x0000_i1079" type="#_x0000_t75" style="width:142.1pt;height:23.85pt" o:ole="">
+          <v:shape id="_x0000_i1079" type="#_x0000_t75" style="width:142.5pt;height:24pt" o:ole="">
             <v:imagedata r:id="rId112" o:title=""/>
           </v:shape>
-          <o:OLEObject Type="Embed" ProgID="Equation.3" ShapeID="_x0000_i1079" DrawAspect="Content" ObjectID="_1334777268" r:id="rId113"/>
+          <o:OLEObject Type="Embed" ProgID="Equation.3" ShapeID="_x0000_i1079" DrawAspect="Content" ObjectID="_1334783897" r:id="rId113"/>
         </w:object>
       </w:r>
     </w:p>
@@ -3429,10 +3452,10 @@
           <w:position w:val="-12"/>
         </w:rPr>
         <w:object w:dxaOrig="320" w:dyaOrig="360">
-          <v:shape id="_x0000_i1080" type="#_x0000_t75" style="width:16.2pt;height:18.1pt" o:ole="">
+          <v:shape id="_x0000_i1080" type="#_x0000_t75" style="width:16.5pt;height:18pt" o:ole="">
             <v:imagedata r:id="rId114" o:title=""/>
           </v:shape>
-          <o:OLEObject Type="Embed" ProgID="Equation.3" ShapeID="_x0000_i1080" DrawAspect="Content" ObjectID="_1334777269" r:id="rId115"/>
+          <o:OLEObject Type="Embed" ProgID="Equation.3" ShapeID="_x0000_i1080" DrawAspect="Content" ObjectID="_1334783898" r:id="rId115"/>
         </w:object>
       </w:r>
       <w:r>
@@ -3440,10 +3463,10 @@
           <w:position w:val="-4"/>
         </w:rPr>
         <w:object w:dxaOrig="220" w:dyaOrig="240">
-          <v:shape id="_x0000_i1081" type="#_x0000_t75" style="width:9.55pt;height:11.9pt" o:ole="">
+          <v:shape id="_x0000_i1081" type="#_x0000_t75" style="width:9.75pt;height:12pt" o:ole="">
             <v:imagedata r:id="rId116" o:title=""/>
           </v:shape>
-          <o:OLEObject Type="Embed" ProgID="Equation.3" ShapeID="_x0000_i1081" DrawAspect="Content" ObjectID="_1334777270" r:id="rId117"/>
+          <o:OLEObject Type="Embed" ProgID="Equation.3" ShapeID="_x0000_i1081" DrawAspect="Content" ObjectID="_1334783899" r:id="rId117"/>
         </w:object>
       </w:r>
       <w:r>
@@ -3454,10 +3477,10 @@
           <w:position w:val="-4"/>
         </w:rPr>
         <w:object w:dxaOrig="220" w:dyaOrig="240">
-          <v:shape id="_x0000_i1082" type="#_x0000_t75" style="width:9.55pt;height:11.9pt" o:ole="">
+          <v:shape id="_x0000_i1082" type="#_x0000_t75" style="width:9.75pt;height:12pt" o:ole="">
             <v:imagedata r:id="rId118" o:title=""/>
           </v:shape>
-          <o:OLEObject Type="Embed" ProgID="Equation.3" ShapeID="_x0000_i1082" DrawAspect="Content" ObjectID="_1334777271" r:id="rId119"/>
+          <o:OLEObject Type="Embed" ProgID="Equation.3" ShapeID="_x0000_i1082" DrawAspect="Content" ObjectID="_1334783900" r:id="rId119"/>
         </w:object>
       </w:r>
       <w:r>
@@ -3468,10 +3491,10 @@
           <w:position w:val="-4"/>
         </w:rPr>
         <w:object w:dxaOrig="220" w:dyaOrig="240">
-          <v:shape id="_x0000_i1083" type="#_x0000_t75" style="width:9.55pt;height:11.9pt" o:ole="">
+          <v:shape id="_x0000_i1083" type="#_x0000_t75" style="width:9.75pt;height:12pt" o:ole="">
             <v:imagedata r:id="rId118" o:title=""/>
           </v:shape>
-          <o:OLEObject Type="Embed" ProgID="Equation.3" ShapeID="_x0000_i1083" DrawAspect="Content" ObjectID="_1334777272" r:id="rId120"/>
+          <o:OLEObject Type="Embed" ProgID="Equation.3" ShapeID="_x0000_i1083" DrawAspect="Content" ObjectID="_1334783901" r:id="rId120"/>
         </w:object>
       </w:r>
       <w:r>
@@ -3490,10 +3513,10 @@
           <w:position w:val="-6"/>
         </w:rPr>
         <w:object w:dxaOrig="200" w:dyaOrig="260">
-          <v:shape id="_x0000_i1084" type="#_x0000_t75" style="width:10pt;height:12.85pt" o:ole="">
+          <v:shape id="_x0000_i1084" type="#_x0000_t75" style="width:9.75pt;height:12.75pt" o:ole="">
             <v:imagedata r:id="rId110" o:title=""/>
           </v:shape>
-          <o:OLEObject Type="Embed" ProgID="Equation.3" ShapeID="_x0000_i1084" DrawAspect="Content" ObjectID="_1334777273" r:id="rId121"/>
+          <o:OLEObject Type="Embed" ProgID="Equation.3" ShapeID="_x0000_i1084" DrawAspect="Content" ObjectID="_1334783902" r:id="rId121"/>
         </w:object>
       </w:r>
       <w:r>
@@ -3504,10 +3527,10 @@
           <w:position w:val="-4"/>
         </w:rPr>
         <w:object w:dxaOrig="220" w:dyaOrig="240">
-          <v:shape id="_x0000_i1085" type="#_x0000_t75" style="width:10.95pt;height:11.9pt" o:ole="">
+          <v:shape id="_x0000_i1085" type="#_x0000_t75" style="width:11.25pt;height:12pt" o:ole="">
             <v:imagedata r:id="rId122" o:title=""/>
           </v:shape>
-          <o:OLEObject Type="Embed" ProgID="Equation.3" ShapeID="_x0000_i1085" DrawAspect="Content" ObjectID="_1334777274" r:id="rId123"/>
+          <o:OLEObject Type="Embed" ProgID="Equation.3" ShapeID="_x0000_i1085" DrawAspect="Content" ObjectID="_1334783903" r:id="rId123"/>
         </w:object>
       </w:r>
       <w:r>
@@ -3531,10 +3554,10 @@
           <w:position w:val="-12"/>
         </w:rPr>
         <w:object w:dxaOrig="279" w:dyaOrig="360">
-          <v:shape id="_x0000_i1086" type="#_x0000_t75" style="width:13.85pt;height:18.1pt" o:ole="">
+          <v:shape id="_x0000_i1086" type="#_x0000_t75" style="width:13.5pt;height:18pt" o:ole="">
             <v:imagedata r:id="rId124" o:title=""/>
           </v:shape>
-          <o:OLEObject Type="Embed" ProgID="Equation.3" ShapeID="_x0000_i1086" DrawAspect="Content" ObjectID="_1334777275" r:id="rId125"/>
+          <o:OLEObject Type="Embed" ProgID="Equation.3" ShapeID="_x0000_i1086" DrawAspect="Content" ObjectID="_1334783904" r:id="rId125"/>
         </w:object>
       </w:r>
       <w:r>
@@ -3553,10 +3576,10 @@
           <w:position w:val="-12"/>
         </w:rPr>
         <w:object w:dxaOrig="279" w:dyaOrig="360">
-          <v:shape id="_x0000_i1087" type="#_x0000_t75" style="width:13.85pt;height:18.1pt" o:ole="">
+          <v:shape id="_x0000_i1087" type="#_x0000_t75" style="width:13.5pt;height:18pt" o:ole="">
             <v:imagedata r:id="rId124" o:title=""/>
           </v:shape>
-          <o:OLEObject Type="Embed" ProgID="Equation.3" ShapeID="_x0000_i1087" DrawAspect="Content" ObjectID="_1334777276" r:id="rId126"/>
+          <o:OLEObject Type="Embed" ProgID="Equation.3" ShapeID="_x0000_i1087" DrawAspect="Content" ObjectID="_1334783905" r:id="rId126"/>
         </w:object>
       </w:r>
       <w:r>
@@ -3567,10 +3590,10 @@
           <w:position w:val="-32"/>
         </w:rPr>
         <w:object w:dxaOrig="400" w:dyaOrig="720">
-          <v:shape id="_x0000_i1088" type="#_x0000_t75" style="width:20.05pt;height:36.25pt" o:ole="">
+          <v:shape id="_x0000_i1088" type="#_x0000_t75" style="width:20.25pt;height:36pt" o:ole="">
             <v:imagedata r:id="rId127" o:title=""/>
           </v:shape>
-          <o:OLEObject Type="Embed" ProgID="Equation.3" ShapeID="_x0000_i1088" DrawAspect="Content" ObjectID="_1334777277" r:id="rId128"/>
+          <o:OLEObject Type="Embed" ProgID="Equation.3" ShapeID="_x0000_i1088" DrawAspect="Content" ObjectID="_1334783906" r:id="rId128"/>
         </w:object>
       </w:r>
     </w:p>
@@ -3586,10 +3609,10 @@
           <w:position w:val="-6"/>
         </w:rPr>
         <w:object w:dxaOrig="220" w:dyaOrig="260">
-          <v:shape id="_x0000_i1089" type="#_x0000_t75" style="width:10.95pt;height:12.85pt" o:ole="" o:bullet="t">
+          <v:shape id="_x0000_i1089" type="#_x0000_t75" style="width:11.25pt;height:12.75pt" o:ole="" o:bullet="t">
             <v:imagedata r:id="rId100" o:title=""/>
           </v:shape>
-          <o:OLEObject Type="Embed" ProgID="Equation.3" ShapeID="_x0000_i1089" DrawAspect="Content" ObjectID="_1334777278" r:id="rId129"/>
+          <o:OLEObject Type="Embed" ProgID="Equation.3" ShapeID="_x0000_i1089" DrawAspect="Content" ObjectID="_1334783907" r:id="rId129"/>
         </w:object>
       </w:r>
       <w:r>
@@ -3600,10 +3623,10 @@
           <w:position w:val="-4"/>
         </w:rPr>
         <w:object w:dxaOrig="220" w:dyaOrig="240">
-          <v:shape id="_x0000_i1090" type="#_x0000_t75" style="width:10.95pt;height:11.9pt" o:ole="">
+          <v:shape id="_x0000_i1090" type="#_x0000_t75" style="width:11.25pt;height:12pt" o:ole="">
             <v:imagedata r:id="rId130" o:title=""/>
           </v:shape>
-          <o:OLEObject Type="Embed" ProgID="Equation.3" ShapeID="_x0000_i1090" DrawAspect="Content" ObjectID="_1334777279" r:id="rId131"/>
+          <o:OLEObject Type="Embed" ProgID="Equation.3" ShapeID="_x0000_i1090" DrawAspect="Content" ObjectID="_1334783908" r:id="rId131"/>
         </w:object>
       </w:r>
       <w:r>
@@ -3622,10 +3645,10 @@
           <w:position w:val="-12"/>
         </w:rPr>
         <w:object w:dxaOrig="320" w:dyaOrig="360">
-          <v:shape id="_x0000_i1091" type="#_x0000_t75" style="width:16.2pt;height:18.1pt" o:ole="">
+          <v:shape id="_x0000_i1091" type="#_x0000_t75" style="width:16.5pt;height:18pt" o:ole="">
             <v:imagedata r:id="rId102" o:title=""/>
           </v:shape>
-          <o:OLEObject Type="Embed" ProgID="Equation.3" ShapeID="_x0000_i1091" DrawAspect="Content" ObjectID="_1334777280" r:id="rId132"/>
+          <o:OLEObject Type="Embed" ProgID="Equation.3" ShapeID="_x0000_i1091" DrawAspect="Content" ObjectID="_1334783909" r:id="rId132"/>
         </w:object>
       </w:r>
       <w:r>
@@ -3633,10 +3656,10 @@
           <w:position w:val="-4"/>
         </w:rPr>
         <w:object w:dxaOrig="200" w:dyaOrig="240">
-          <v:shape id="_x0000_i1092" type="#_x0000_t75" style="width:10pt;height:11.9pt" o:ole="">
+          <v:shape id="_x0000_i1092" type="#_x0000_t75" style="width:9.75pt;height:12pt" o:ole="">
             <v:imagedata r:id="rId108" o:title=""/>
           </v:shape>
-          <o:OLEObject Type="Embed" ProgID="Equation.3" ShapeID="_x0000_i1092" DrawAspect="Content" ObjectID="_1334777281" r:id="rId133"/>
+          <o:OLEObject Type="Embed" ProgID="Equation.3" ShapeID="_x0000_i1092" DrawAspect="Content" ObjectID="_1334783910" r:id="rId133"/>
         </w:object>
       </w:r>
       <w:r>
@@ -3655,10 +3678,10 @@
           <w:position w:val="-12"/>
         </w:rPr>
         <w:object w:dxaOrig="279" w:dyaOrig="360">
-          <v:shape id="_x0000_i1093" type="#_x0000_t75" style="width:13.85pt;height:18.1pt" o:ole="">
+          <v:shape id="_x0000_i1093" type="#_x0000_t75" style="width:13.5pt;height:18pt" o:ole="">
             <v:imagedata r:id="rId124" o:title=""/>
           </v:shape>
-          <o:OLEObject Type="Embed" ProgID="Equation.3" ShapeID="_x0000_i1093" DrawAspect="Content" ObjectID="_1334777282" r:id="rId134"/>
+          <o:OLEObject Type="Embed" ProgID="Equation.3" ShapeID="_x0000_i1093" DrawAspect="Content" ObjectID="_1334783911" r:id="rId134"/>
         </w:object>
       </w:r>
       <w:r>
@@ -3666,10 +3689,10 @@
           <w:position w:val="-4"/>
         </w:rPr>
         <w:object w:dxaOrig="200" w:dyaOrig="240">
-          <v:shape id="_x0000_i1094" type="#_x0000_t75" style="width:10pt;height:11.9pt" o:ole="">
+          <v:shape id="_x0000_i1094" type="#_x0000_t75" style="width:9.75pt;height:12pt" o:ole="">
             <v:imagedata r:id="rId108" o:title=""/>
           </v:shape>
-          <o:OLEObject Type="Embed" ProgID="Equation.3" ShapeID="_x0000_i1094" DrawAspect="Content" ObjectID="_1334777283" r:id="rId135"/>
+          <o:OLEObject Type="Embed" ProgID="Equation.3" ShapeID="_x0000_i1094" DrawAspect="Content" ObjectID="_1334783912" r:id="rId135"/>
         </w:object>
       </w:r>
       <w:r>
@@ -3677,10 +3700,10 @@
           <w:position w:val="-32"/>
         </w:rPr>
         <w:object w:dxaOrig="300" w:dyaOrig="700">
-          <v:shape id="_x0000_i1095" type="#_x0000_t75" style="width:14.8pt;height:34.8pt" o:ole="">
+          <v:shape id="_x0000_i1095" type="#_x0000_t75" style="width:15pt;height:34.5pt" o:ole="">
             <v:imagedata r:id="rId136" o:title=""/>
           </v:shape>
-          <o:OLEObject Type="Embed" ProgID="Equation.3" ShapeID="_x0000_i1095" DrawAspect="Content" ObjectID="_1334777284" r:id="rId137"/>
+          <o:OLEObject Type="Embed" ProgID="Equation.3" ShapeID="_x0000_i1095" DrawAspect="Content" ObjectID="_1334783913" r:id="rId137"/>
         </w:object>
       </w:r>
     </w:p>
@@ -3696,10 +3719,10 @@
           <w:position w:val="-32"/>
         </w:rPr>
         <w:object w:dxaOrig="300" w:dyaOrig="700">
-          <v:shape id="_x0000_i1096" type="#_x0000_t75" style="width:14.8pt;height:34.8pt" o:ole="">
+          <v:shape id="_x0000_i1096" type="#_x0000_t75" style="width:15pt;height:34.5pt" o:ole="">
             <v:imagedata r:id="rId136" o:title=""/>
           </v:shape>
-          <o:OLEObject Type="Embed" ProgID="Equation.3" ShapeID="_x0000_i1096" DrawAspect="Content" ObjectID="_1334777285" r:id="rId138"/>
+          <o:OLEObject Type="Embed" ProgID="Equation.3" ShapeID="_x0000_i1096" DrawAspect="Content" ObjectID="_1334783914" r:id="rId138"/>
         </w:object>
       </w:r>
       <w:r>
@@ -3710,10 +3733,10 @@
           <w:position w:val="-6"/>
         </w:rPr>
         <w:object w:dxaOrig="200" w:dyaOrig="260">
-          <v:shape id="_x0000_i1097" type="#_x0000_t75" style="width:10pt;height:12.85pt" o:ole="">
+          <v:shape id="_x0000_i1097" type="#_x0000_t75" style="width:9.75pt;height:12.75pt" o:ole="">
             <v:imagedata r:id="rId110" o:title=""/>
           </v:shape>
-          <o:OLEObject Type="Embed" ProgID="Equation.3" ShapeID="_x0000_i1097" DrawAspect="Content" ObjectID="_1334777286" r:id="rId139"/>
+          <o:OLEObject Type="Embed" ProgID="Equation.3" ShapeID="_x0000_i1097" DrawAspect="Content" ObjectID="_1334783915" r:id="rId139"/>
         </w:object>
       </w:r>
       <w:r>
@@ -3724,10 +3747,10 @@
           <w:position w:val="-4"/>
         </w:rPr>
         <w:object w:dxaOrig="220" w:dyaOrig="240">
-          <v:shape id="_x0000_i1098" type="#_x0000_t75" style="width:10.95pt;height:11.9pt" o:ole="">
+          <v:shape id="_x0000_i1098" type="#_x0000_t75" style="width:11.25pt;height:12pt" o:ole="">
             <v:imagedata r:id="rId122" o:title=""/>
           </v:shape>
-          <o:OLEObject Type="Embed" ProgID="Equation.3" ShapeID="_x0000_i1098" DrawAspect="Content" ObjectID="_1334777287" r:id="rId140"/>
+          <o:OLEObject Type="Embed" ProgID="Equation.3" ShapeID="_x0000_i1098" DrawAspect="Content" ObjectID="_1334783916" r:id="rId140"/>
         </w:object>
       </w:r>
       <w:r>
@@ -3738,10 +3761,10 @@
           <w:position w:val="-12"/>
         </w:rPr>
         <w:object w:dxaOrig="320" w:dyaOrig="360">
-          <v:shape id="_x0000_i1099" type="#_x0000_t75" style="width:16.2pt;height:18.1pt" o:ole="">
+          <v:shape id="_x0000_i1099" type="#_x0000_t75" style="width:16.5pt;height:18pt" o:ole="">
             <v:imagedata r:id="rId114" o:title=""/>
           </v:shape>
-          <o:OLEObject Type="Embed" ProgID="Equation.3" ShapeID="_x0000_i1099" DrawAspect="Content" ObjectID="_1334777288" r:id="rId141"/>
+          <o:OLEObject Type="Embed" ProgID="Equation.3" ShapeID="_x0000_i1099" DrawAspect="Content" ObjectID="_1334783917" r:id="rId141"/>
         </w:object>
       </w:r>
       <w:r>
@@ -3749,10 +3772,10 @@
           <w:position w:val="-4"/>
         </w:rPr>
         <w:object w:dxaOrig="220" w:dyaOrig="240">
-          <v:shape id="_x0000_i1100" type="#_x0000_t75" style="width:9.55pt;height:11.9pt" o:ole="">
+          <v:shape id="_x0000_i1100" type="#_x0000_t75" style="width:9.75pt;height:12pt" o:ole="">
             <v:imagedata r:id="rId116" o:title=""/>
           </v:shape>
-          <o:OLEObject Type="Embed" ProgID="Equation.3" ShapeID="_x0000_i1100" DrawAspect="Content" ObjectID="_1334777289" r:id="rId142"/>
+          <o:OLEObject Type="Embed" ProgID="Equation.3" ShapeID="_x0000_i1100" DrawAspect="Content" ObjectID="_1334783918" r:id="rId142"/>
         </w:object>
       </w:r>
       <w:r>
@@ -3763,10 +3786,10 @@
           <w:position w:val="-32"/>
         </w:rPr>
         <w:object w:dxaOrig="880" w:dyaOrig="720">
-          <v:shape id="_x0000_i1101" type="#_x0000_t75" style="width:43.85pt;height:36.25pt" o:ole="">
+          <v:shape id="_x0000_i1101" type="#_x0000_t75" style="width:43.5pt;height:36pt" o:ole="">
             <v:imagedata r:id="rId143" o:title=""/>
           </v:shape>
-          <o:OLEObject Type="Embed" ProgID="Equation.3" ShapeID="_x0000_i1101" DrawAspect="Content" ObjectID="_1334777290" r:id="rId144"/>
+          <o:OLEObject Type="Embed" ProgID="Equation.3" ShapeID="_x0000_i1101" DrawAspect="Content" ObjectID="_1334783919" r:id="rId144"/>
         </w:object>
       </w:r>
       <w:r>
@@ -3794,6 +3817,7 @@
         <w:pStyle w:val="Normal2"/>
       </w:pPr>
       <w:r>
+        <w:lastRenderedPageBreak/>
         <w:t>Nếu chữ số ngay sau hàng quy tròn nhỏ hơn 5 thì ta chỉ việc thay thế chữ số đó và các chữ số bên phải nó bởi 0</w:t>
       </w:r>
     </w:p>
@@ -3802,7 +3826,6 @@
         <w:pStyle w:val="Normal2"/>
       </w:pPr>
       <w:r>
-        <w:lastRenderedPageBreak/>
         <w:t>Nếu chữ số ngay sau hàng quy tròn lớn hơn hay bằng 5 thì ta thay thế chữ số đó và các chữ số bên phải nó bởi 0 và cộng thêm một đơn vị vào chữ số ở hàng quy</w:t>
       </w:r>
     </w:p>
@@ -4014,7 +4037,7 @@
               <w:rStyle w:val="PageNumber"/>
               <w:noProof/>
             </w:rPr>
-            <w:t>6</w:t>
+            <w:t>7</w:t>
           </w:r>
           <w:r>
             <w:rPr>
@@ -4594,6 +4617,95 @@
     </w:lvl>
   </w:abstractNum>
   <w:abstractNum w:abstractNumId="12">
+    <w:nsid w:val="3E742EDA"/>
+    <w:multiLevelType w:val="hybridMultilevel"/>
+    <w:tmpl w:val="93A83F0C"/>
+    <w:lvl w:ilvl="0" w:tplc="6BA89A72">
+      <w:start w:val="1"/>
+      <w:numFmt w:val="decimal"/>
+      <w:lvlText w:val="%1."/>
+      <w:lvlJc w:val="left"/>
+      <w:pPr>
+        <w:ind w:left="1080" w:hanging="360"/>
+      </w:pPr>
+      <w:rPr>
+        <w:rFonts w:hint="default"/>
+      </w:rPr>
+    </w:lvl>
+    <w:lvl w:ilvl="1" w:tplc="04090019" w:tentative="1">
+      <w:start w:val="1"/>
+      <w:numFmt w:val="lowerLetter"/>
+      <w:lvlText w:val="%2."/>
+      <w:lvlJc w:val="left"/>
+      <w:pPr>
+        <w:ind w:left="1800" w:hanging="360"/>
+      </w:pPr>
+    </w:lvl>
+    <w:lvl w:ilvl="2" w:tplc="0409001B" w:tentative="1">
+      <w:start w:val="1"/>
+      <w:numFmt w:val="lowerRoman"/>
+      <w:lvlText w:val="%3."/>
+      <w:lvlJc w:val="right"/>
+      <w:pPr>
+        <w:ind w:left="2520" w:hanging="180"/>
+      </w:pPr>
+    </w:lvl>
+    <w:lvl w:ilvl="3" w:tplc="0409000F" w:tentative="1">
+      <w:start w:val="1"/>
+      <w:numFmt w:val="decimal"/>
+      <w:lvlText w:val="%4."/>
+      <w:lvlJc w:val="left"/>
+      <w:pPr>
+        <w:ind w:left="3240" w:hanging="360"/>
+      </w:pPr>
+    </w:lvl>
+    <w:lvl w:ilvl="4" w:tplc="04090019" w:tentative="1">
+      <w:start w:val="1"/>
+      <w:numFmt w:val="lowerLetter"/>
+      <w:lvlText w:val="%5."/>
+      <w:lvlJc w:val="left"/>
+      <w:pPr>
+        <w:ind w:left="3960" w:hanging="360"/>
+      </w:pPr>
+    </w:lvl>
+    <w:lvl w:ilvl="5" w:tplc="0409001B" w:tentative="1">
+      <w:start w:val="1"/>
+      <w:numFmt w:val="lowerRoman"/>
+      <w:lvlText w:val="%6."/>
+      <w:lvlJc w:val="right"/>
+      <w:pPr>
+        <w:ind w:left="4680" w:hanging="180"/>
+      </w:pPr>
+    </w:lvl>
+    <w:lvl w:ilvl="6" w:tplc="0409000F" w:tentative="1">
+      <w:start w:val="1"/>
+      <w:numFmt w:val="decimal"/>
+      <w:lvlText w:val="%7."/>
+      <w:lvlJc w:val="left"/>
+      <w:pPr>
+        <w:ind w:left="5400" w:hanging="360"/>
+      </w:pPr>
+    </w:lvl>
+    <w:lvl w:ilvl="7" w:tplc="04090019" w:tentative="1">
+      <w:start w:val="1"/>
+      <w:numFmt w:val="lowerLetter"/>
+      <w:lvlText w:val="%8."/>
+      <w:lvlJc w:val="left"/>
+      <w:pPr>
+        <w:ind w:left="6120" w:hanging="360"/>
+      </w:pPr>
+    </w:lvl>
+    <w:lvl w:ilvl="8" w:tplc="0409001B" w:tentative="1">
+      <w:start w:val="1"/>
+      <w:numFmt w:val="lowerRoman"/>
+      <w:lvlText w:val="%9."/>
+      <w:lvlJc w:val="right"/>
+      <w:pPr>
+        <w:ind w:left="6840" w:hanging="180"/>
+      </w:pPr>
+    </w:lvl>
+  </w:abstractNum>
+  <w:abstractNum w:abstractNumId="13">
     <w:nsid w:val="42B97F7B"/>
     <w:multiLevelType w:val="singleLevel"/>
     <w:tmpl w:val="04090001"/>
@@ -4613,7 +4725,7 @@
       </w:rPr>
     </w:lvl>
   </w:abstractNum>
-  <w:abstractNum w:abstractNumId="13">
+  <w:abstractNum w:abstractNumId="14">
     <w:nsid w:val="49E170D0"/>
     <w:multiLevelType w:val="singleLevel"/>
     <w:tmpl w:val="04090001"/>
@@ -4633,7 +4745,7 @@
       </w:rPr>
     </w:lvl>
   </w:abstractNum>
-  <w:abstractNum w:abstractNumId="14">
+  <w:abstractNum w:abstractNumId="15">
     <w:nsid w:val="4F64732B"/>
     <w:multiLevelType w:val="singleLevel"/>
     <w:tmpl w:val="04090001"/>
@@ -4653,7 +4765,7 @@
       </w:rPr>
     </w:lvl>
   </w:abstractNum>
-  <w:abstractNum w:abstractNumId="15">
+  <w:abstractNum w:abstractNumId="16">
     <w:nsid w:val="52DF734E"/>
     <w:multiLevelType w:val="singleLevel"/>
     <w:tmpl w:val="04090001"/>
@@ -4673,7 +4785,7 @@
       </w:rPr>
     </w:lvl>
   </w:abstractNum>
-  <w:abstractNum w:abstractNumId="16">
+  <w:abstractNum w:abstractNumId="17">
     <w:nsid w:val="6D2F7D46"/>
     <w:multiLevelType w:val="singleLevel"/>
     <w:tmpl w:val="04090001"/>
@@ -4693,7 +4805,7 @@
       </w:rPr>
     </w:lvl>
   </w:abstractNum>
-  <w:abstractNum w:abstractNumId="17">
+  <w:abstractNum w:abstractNumId="18">
     <w:nsid w:val="71F21F2A"/>
     <w:multiLevelType w:val="singleLevel"/>
     <w:tmpl w:val="04090001"/>
@@ -4713,7 +4825,7 @@
       </w:rPr>
     </w:lvl>
   </w:abstractNum>
-  <w:abstractNum w:abstractNumId="18">
+  <w:abstractNum w:abstractNumId="19">
     <w:nsid w:val="743601FB"/>
     <w:multiLevelType w:val="singleLevel"/>
     <w:tmpl w:val="04090001"/>
@@ -4733,7 +4845,7 @@
       </w:rPr>
     </w:lvl>
   </w:abstractNum>
-  <w:abstractNum w:abstractNumId="19">
+  <w:abstractNum w:abstractNumId="20">
     <w:nsid w:val="756150CA"/>
     <w:multiLevelType w:val="singleLevel"/>
     <w:tmpl w:val="04090001"/>
@@ -4753,7 +4865,7 @@
       </w:rPr>
     </w:lvl>
   </w:abstractNum>
-  <w:abstractNum w:abstractNumId="20">
+  <w:abstractNum w:abstractNumId="21">
     <w:nsid w:val="7BE434D7"/>
     <w:multiLevelType w:val="singleLevel"/>
     <w:tmpl w:val="04090001"/>
@@ -4798,13 +4910,13 @@
     <w:abstractNumId w:val="10"/>
   </w:num>
   <w:num w:numId="4">
-    <w:abstractNumId w:val="20"/>
+    <w:abstractNumId w:val="21"/>
   </w:num>
   <w:num w:numId="5">
-    <w:abstractNumId w:val="15"/>
+    <w:abstractNumId w:val="16"/>
   </w:num>
   <w:num w:numId="6">
-    <w:abstractNumId w:val="14"/>
+    <w:abstractNumId w:val="15"/>
   </w:num>
   <w:num w:numId="7">
     <w:abstractNumId w:val="1"/>
@@ -4827,7 +4939,7 @@
     <w:abstractNumId w:val="2"/>
   </w:num>
   <w:num w:numId="9">
-    <w:abstractNumId w:val="19"/>
+    <w:abstractNumId w:val="20"/>
   </w:num>
   <w:num w:numId="10">
     <w:abstractNumId w:val="3"/>
@@ -4839,7 +4951,7 @@
     <w:abstractNumId w:val="9"/>
   </w:num>
   <w:num w:numId="13">
-    <w:abstractNumId w:val="18"/>
+    <w:abstractNumId w:val="19"/>
   </w:num>
   <w:num w:numId="14">
     <w:abstractNumId w:val="8"/>
@@ -4848,25 +4960,28 @@
     <w:abstractNumId w:val="4"/>
   </w:num>
   <w:num w:numId="16">
-    <w:abstractNumId w:val="17"/>
+    <w:abstractNumId w:val="18"/>
   </w:num>
   <w:num w:numId="17">
-    <w:abstractNumId w:val="13"/>
+    <w:abstractNumId w:val="14"/>
   </w:num>
   <w:num w:numId="18">
     <w:abstractNumId w:val="6"/>
   </w:num>
   <w:num w:numId="19">
-    <w:abstractNumId w:val="12"/>
+    <w:abstractNumId w:val="13"/>
   </w:num>
   <w:num w:numId="20">
     <w:abstractNumId w:val="7"/>
   </w:num>
   <w:num w:numId="21">
-    <w:abstractNumId w:val="16"/>
+    <w:abstractNumId w:val="17"/>
   </w:num>
   <w:num w:numId="22">
     <w:abstractNumId w:val="5"/>
+  </w:num>
+  <w:num w:numId="23">
+    <w:abstractNumId w:val="12"/>
   </w:num>
 </w:numbering>
 </file>
@@ -5725,6 +5840,17 @@
       </w:tblCellMar>
     </w:tblPr>
   </w:style>
+  <w:style w:type="paragraph" w:styleId="ListParagraph">
+    <w:name w:val="List Paragraph"/>
+    <w:basedOn w:val="Normal"/>
+    <w:uiPriority w:val="34"/>
+    <w:qFormat/>
+    <w:rsid w:val="00DE15B8"/>
+    <w:pPr>
+      <w:ind w:left="720"/>
+      <w:contextualSpacing/>
+    </w:pPr>
+  </w:style>
 </w:styles>
 </file>
 
@@ -6016,7 +6142,7 @@
 </file>
 
 <file path=customXml/itemProps1.xml><?xml version="1.0" encoding="utf-8"?>
-<ds:datastoreItem xmlns:ds="http://schemas.openxmlformats.org/officeDocument/2006/customXml" ds:itemID="{4EE55CE8-E32B-48FF-A285-A54558E43C8E}">
+<ds:datastoreItem xmlns:ds="http://schemas.openxmlformats.org/officeDocument/2006/customXml" ds:itemID="{4406EBAC-EBCC-40C6-9330-B5DD9751F1E3}">
   <ds:schemaRefs>
     <ds:schemaRef ds:uri="http://schemas.openxmlformats.org/officeDocument/2006/bibliography"/>
   </ds:schemaRefs>

</xml_diff>